<commit_message>
Doku aktualisiert Signed-off-by: HSklaWe <alexander.schulz10@gmx.de>
</commit_message>
<xml_diff>
--- a/Organisation/Dokumentation.docx
+++ b/Organisation/Dokumentation.docx
@@ -130,9 +130,6 @@
                             </w:rPr>
                             <w:alias w:val="Exposee"/>
                             <w:id w:val="150044852"/>
-                            <w:placeholder>
-                              <w:docPart w:val="47382C8354CB473F8657D65C8B44A364"/>
-                            </w:placeholder>
                             <w:showingPlcHdr/>
                             <w:dataBinding w:prefixMappings="xmlns:ns0='http://schemas.microsoft.com/office/2006/coverPageProps'" w:xpath="/ns0:CoverPageProperties[1]/ns0:Abstract[1]" w:storeItemID="{55AF091B-3C7A-41E3-B477-F2FDAA23CFDA}"/>
                             <w:text/>
@@ -204,9 +201,6 @@
                             </w:rPr>
                             <w:alias w:val="Jahr"/>
                             <w:id w:val="150044853"/>
-                            <w:placeholder>
-                              <w:docPart w:val="7771CA14C6F74194AD830E3E203F6AC7"/>
-                            </w:placeholder>
                             <w:dataBinding w:prefixMappings="xmlns:ns0='http://schemas.microsoft.com/office/2006/coverPageProps'" w:xpath="/ns0:CoverPageProperties[1]/ns0:PublishDate[1]" w:storeItemID="{55AF091B-3C7A-41E3-B477-F2FDAA23CFDA}"/>
                             <w:date w:fullDate="2015-04-28T00:00:00Z">
                               <w:dateFormat w:val="yyyy"/>
@@ -266,9 +260,6 @@
                             </w:rPr>
                             <w:alias w:val="Autor"/>
                             <w:id w:val="150044854"/>
-                            <w:placeholder>
-                              <w:docPart w:val="1AD670593D7649AFB03841BB9DB20765"/>
-                            </w:placeholder>
                             <w:dataBinding w:prefixMappings="xmlns:ns0='http://schemas.openxmlformats.org/package/2006/metadata/core-properties' xmlns:ns1='http://purl.org/dc/elements/1.1/'" w:xpath="/ns0:coreProperties[1]/ns1:creator[1]" w:storeItemID="{6C3C8BC8-F283-45AE-878A-BAB7291924A1}"/>
                             <w:text/>
                           </w:sdtPr>
@@ -339,9 +330,6 @@
                             </w:rPr>
                             <w:alias w:val="Firma"/>
                             <w:id w:val="150044855"/>
-                            <w:placeholder>
-                              <w:docPart w:val="5A390727A7774D91BBE09C67C7C00395"/>
-                            </w:placeholder>
                             <w:showingPlcHdr/>
                             <w:dataBinding w:prefixMappings="xmlns:ns0='http://schemas.openxmlformats.org/officeDocument/2006/extended-properties'" w:xpath="/ns0:Properties[1]/ns0:Company[1]" w:storeItemID="{6668398D-A668-4E3E-A5EB-62B293D839F1}"/>
                             <w:text/>
@@ -371,9 +359,6 @@
                             </w:rPr>
                             <w:alias w:val="Datum"/>
                             <w:id w:val="150044856"/>
-                            <w:placeholder>
-                              <w:docPart w:val="3DB18450560C45E8B7CADACD3C86860E"/>
-                            </w:placeholder>
                             <w:dataBinding w:prefixMappings="xmlns:ns0='http://schemas.microsoft.com/office/2006/coverPageProps'" w:xpath="/ns0:CoverPageProperties[1]/ns0:PublishDate[1]" w:storeItemID="{55AF091B-3C7A-41E3-B477-F2FDAA23CFDA}"/>
                             <w:date w:fullDate="2015-04-28T00:00:00Z">
                               <w:dateFormat w:val="dd.MM.yyyy"/>
@@ -491,7 +476,7 @@
             </w:rPr>
             <w:fldChar w:fldCharType="separate"/>
           </w:r>
-          <w:hyperlink w:anchor="_Toc417980577" w:history="1">
+          <w:hyperlink w:anchor="_Toc417986188" w:history="1">
             <w:r>
               <w:rPr>
                 <w:rStyle w:val="Hyperlink"/>
@@ -533,7 +518,7 @@
                 <w:noProof/>
                 <w:webHidden/>
               </w:rPr>
-              <w:instrText xml:space="preserve"> PAGEREF _Toc417980577 \h </w:instrText>
+              <w:instrText xml:space="preserve"> PAGEREF _Toc417986188 \h </w:instrText>
             </w:r>
             <w:r>
               <w:rPr>
@@ -577,7 +562,7 @@
               <w:lang w:eastAsia="de-DE"/>
             </w:rPr>
           </w:pPr>
-          <w:hyperlink w:anchor="_Toc417980578" w:history="1">
+          <w:hyperlink w:anchor="_Toc417986189" w:history="1">
             <w:r>
               <w:rPr>
                 <w:rStyle w:val="Hyperlink"/>
@@ -619,7 +604,7 @@
                 <w:noProof/>
                 <w:webHidden/>
               </w:rPr>
-              <w:instrText xml:space="preserve"> PAGEREF _Toc417980578 \h </w:instrText>
+              <w:instrText xml:space="preserve"> PAGEREF _Toc417986189 \h </w:instrText>
             </w:r>
             <w:r>
               <w:rPr>
@@ -663,7 +648,7 @@
               <w:lang w:eastAsia="de-DE"/>
             </w:rPr>
           </w:pPr>
-          <w:hyperlink w:anchor="_Toc417980579" w:history="1">
+          <w:hyperlink w:anchor="_Toc417986190" w:history="1">
             <w:r>
               <w:rPr>
                 <w:rStyle w:val="Hyperlink"/>
@@ -705,7 +690,7 @@
                 <w:noProof/>
                 <w:webHidden/>
               </w:rPr>
-              <w:instrText xml:space="preserve"> PAGEREF _Toc417980579 \h </w:instrText>
+              <w:instrText xml:space="preserve"> PAGEREF _Toc417986190 \h </w:instrText>
             </w:r>
             <w:r>
               <w:rPr>
@@ -726,6 +711,178 @@
                 <w:webHidden/>
               </w:rPr>
               <w:t>- 1 -</w:t>
+            </w:r>
+            <w:r>
+              <w:rPr>
+                <w:noProof/>
+                <w:webHidden/>
+              </w:rPr>
+              <w:fldChar w:fldCharType="end"/>
+            </w:r>
+          </w:hyperlink>
+        </w:p>
+        <w:p>
+          <w:pPr>
+            <w:pStyle w:val="Verzeichnis1"/>
+            <w:tabs>
+              <w:tab w:val="left" w:pos="660"/>
+              <w:tab w:val="right" w:leader="dot" w:pos="9062"/>
+            </w:tabs>
+            <w:rPr>
+              <w:rFonts w:eastAsiaTheme="minorEastAsia"/>
+              <w:noProof/>
+              <w:lang w:eastAsia="de-DE"/>
+            </w:rPr>
+          </w:pPr>
+          <w:hyperlink w:anchor="_Toc417986191" w:history="1">
+            <w:r>
+              <w:rPr>
+                <w:rStyle w:val="Hyperlink"/>
+                <w:noProof/>
+              </w:rPr>
+              <w:t>3.1.</w:t>
+            </w:r>
+            <w:r>
+              <w:rPr>
+                <w:rFonts w:eastAsiaTheme="minorEastAsia"/>
+                <w:noProof/>
+                <w:lang w:eastAsia="de-DE"/>
+              </w:rPr>
+              <w:tab/>
+            </w:r>
+            <w:r>
+              <w:rPr>
+                <w:rStyle w:val="Hyperlink"/>
+                <w:noProof/>
+              </w:rPr>
+              <w:t>Voraussetzungen</w:t>
+            </w:r>
+            <w:r>
+              <w:rPr>
+                <w:noProof/>
+                <w:webHidden/>
+              </w:rPr>
+              <w:tab/>
+            </w:r>
+            <w:r>
+              <w:rPr>
+                <w:noProof/>
+                <w:webHidden/>
+              </w:rPr>
+              <w:fldChar w:fldCharType="begin"/>
+            </w:r>
+            <w:r>
+              <w:rPr>
+                <w:noProof/>
+                <w:webHidden/>
+              </w:rPr>
+              <w:instrText xml:space="preserve"> PAGEREF _Toc417986191 \h </w:instrText>
+            </w:r>
+            <w:r>
+              <w:rPr>
+                <w:noProof/>
+                <w:webHidden/>
+              </w:rPr>
+            </w:r>
+            <w:r>
+              <w:rPr>
+                <w:noProof/>
+                <w:webHidden/>
+              </w:rPr>
+              <w:fldChar w:fldCharType="separate"/>
+            </w:r>
+            <w:r>
+              <w:rPr>
+                <w:noProof/>
+                <w:webHidden/>
+              </w:rPr>
+              <w:t>- 2 -</w:t>
+            </w:r>
+            <w:r>
+              <w:rPr>
+                <w:noProof/>
+                <w:webHidden/>
+              </w:rPr>
+              <w:fldChar w:fldCharType="end"/>
+            </w:r>
+          </w:hyperlink>
+        </w:p>
+        <w:p>
+          <w:pPr>
+            <w:pStyle w:val="Verzeichnis1"/>
+            <w:tabs>
+              <w:tab w:val="left" w:pos="660"/>
+              <w:tab w:val="right" w:leader="dot" w:pos="9062"/>
+            </w:tabs>
+            <w:rPr>
+              <w:rFonts w:eastAsiaTheme="minorEastAsia"/>
+              <w:noProof/>
+              <w:lang w:eastAsia="de-DE"/>
+            </w:rPr>
+          </w:pPr>
+          <w:hyperlink w:anchor="_Toc417986192" w:history="1">
+            <w:r>
+              <w:rPr>
+                <w:rStyle w:val="Hyperlink"/>
+                <w:noProof/>
+              </w:rPr>
+              <w:t>3.2.</w:t>
+            </w:r>
+            <w:r>
+              <w:rPr>
+                <w:rFonts w:eastAsiaTheme="minorEastAsia"/>
+                <w:noProof/>
+                <w:lang w:eastAsia="de-DE"/>
+              </w:rPr>
+              <w:tab/>
+            </w:r>
+            <w:r>
+              <w:rPr>
+                <w:rStyle w:val="Hyperlink"/>
+                <w:noProof/>
+              </w:rPr>
+              <w:t>Installation</w:t>
+            </w:r>
+            <w:r>
+              <w:rPr>
+                <w:noProof/>
+                <w:webHidden/>
+              </w:rPr>
+              <w:tab/>
+            </w:r>
+            <w:r>
+              <w:rPr>
+                <w:noProof/>
+                <w:webHidden/>
+              </w:rPr>
+              <w:fldChar w:fldCharType="begin"/>
+            </w:r>
+            <w:r>
+              <w:rPr>
+                <w:noProof/>
+                <w:webHidden/>
+              </w:rPr>
+              <w:instrText xml:space="preserve"> PAGEREF _Toc417986192 \h </w:instrText>
+            </w:r>
+            <w:r>
+              <w:rPr>
+                <w:noProof/>
+                <w:webHidden/>
+              </w:rPr>
+            </w:r>
+            <w:r>
+              <w:rPr>
+                <w:noProof/>
+                <w:webHidden/>
+              </w:rPr>
+              <w:fldChar w:fldCharType="separate"/>
+            </w:r>
+            <w:r>
+              <w:rPr>
+                <w:noProof/>
+                <w:webHidden/>
+              </w:rPr>
+              <w:t>- 2 -</w:t>
             </w:r>
             <w:r>
               <w:rPr>
@@ -749,7 +906,7 @@
               <w:lang w:eastAsia="de-DE"/>
             </w:rPr>
           </w:pPr>
-          <w:hyperlink w:anchor="_Toc417980580" w:history="1">
+          <w:hyperlink w:anchor="_Toc417986193" w:history="1">
             <w:r>
               <w:rPr>
                 <w:rStyle w:val="Hyperlink"/>
@@ -791,7 +948,7 @@
                 <w:noProof/>
                 <w:webHidden/>
               </w:rPr>
-              <w:instrText xml:space="preserve"> PAGEREF _Toc417980580 \h </w:instrText>
+              <w:instrText xml:space="preserve"> PAGEREF _Toc417986193 \h </w:instrText>
             </w:r>
             <w:r>
               <w:rPr>
@@ -835,7 +992,7 @@
               <w:lang w:eastAsia="de-DE"/>
             </w:rPr>
           </w:pPr>
-          <w:hyperlink w:anchor="_Toc417980581" w:history="1">
+          <w:hyperlink w:anchor="_Toc417986194" w:history="1">
             <w:r>
               <w:rPr>
                 <w:rStyle w:val="Hyperlink"/>
@@ -877,7 +1034,7 @@
                 <w:noProof/>
                 <w:webHidden/>
               </w:rPr>
-              <w:instrText xml:space="preserve"> PAGEREF _Toc417980581 \h </w:instrText>
+              <w:instrText xml:space="preserve"> PAGEREF _Toc417986194 \h </w:instrText>
             </w:r>
             <w:r>
               <w:rPr>
@@ -921,7 +1078,7 @@
               <w:lang w:eastAsia="de-DE"/>
             </w:rPr>
           </w:pPr>
-          <w:hyperlink w:anchor="_Toc417980582" w:history="1">
+          <w:hyperlink w:anchor="_Toc417986195" w:history="1">
             <w:r>
               <w:rPr>
                 <w:rStyle w:val="Hyperlink"/>
@@ -963,7 +1120,7 @@
                 <w:noProof/>
                 <w:webHidden/>
               </w:rPr>
-              <w:instrText xml:space="preserve"> PAGEREF _Toc417980582 \h </w:instrText>
+              <w:instrText xml:space="preserve"> PAGEREF _Toc417986195 \h </w:instrText>
             </w:r>
             <w:r>
               <w:rPr>
@@ -1007,7 +1164,7 @@
               <w:lang w:eastAsia="de-DE"/>
             </w:rPr>
           </w:pPr>
-          <w:hyperlink w:anchor="_Toc417980583" w:history="1">
+          <w:hyperlink w:anchor="_Toc417986196" w:history="1">
             <w:r>
               <w:rPr>
                 <w:rStyle w:val="Hyperlink"/>
@@ -1049,7 +1206,7 @@
                 <w:noProof/>
                 <w:webHidden/>
               </w:rPr>
-              <w:instrText xml:space="preserve"> PAGEREF _Toc417980583 \h </w:instrText>
+              <w:instrText xml:space="preserve"> PAGEREF _Toc417986196 \h </w:instrText>
             </w:r>
             <w:r>
               <w:rPr>
@@ -1069,7 +1226,7 @@
                 <w:noProof/>
                 <w:webHidden/>
               </w:rPr>
-              <w:t>- 2 -</w:t>
+              <w:t>- 3 -</w:t>
             </w:r>
             <w:r>
               <w:rPr>
@@ -1093,7 +1250,7 @@
               <w:lang w:eastAsia="de-DE"/>
             </w:rPr>
           </w:pPr>
-          <w:hyperlink w:anchor="_Toc417980584" w:history="1">
+          <w:hyperlink w:anchor="_Toc417986197" w:history="1">
             <w:r>
               <w:rPr>
                 <w:rStyle w:val="Hyperlink"/>
@@ -1135,7 +1292,7 @@
                 <w:noProof/>
                 <w:webHidden/>
               </w:rPr>
-              <w:instrText xml:space="preserve"> PAGEREF _Toc417980584 \h </w:instrText>
+              <w:instrText xml:space="preserve"> PAGEREF _Toc417986197 \h </w:instrText>
             </w:r>
             <w:r>
               <w:rPr>
@@ -1155,7 +1312,7 @@
                 <w:noProof/>
                 <w:webHidden/>
               </w:rPr>
-              <w:t>- 2 -</w:t>
+              <w:t>- 3 -</w:t>
             </w:r>
             <w:r>
               <w:rPr>
@@ -1179,7 +1336,7 @@
               <w:lang w:eastAsia="de-DE"/>
             </w:rPr>
           </w:pPr>
-          <w:hyperlink w:anchor="_Toc417980585" w:history="1">
+          <w:hyperlink w:anchor="_Toc417986198" w:history="1">
             <w:r>
               <w:rPr>
                 <w:rStyle w:val="Hyperlink"/>
@@ -1221,7 +1378,7 @@
                 <w:noProof/>
                 <w:webHidden/>
               </w:rPr>
-              <w:instrText xml:space="preserve"> PAGEREF _Toc417980585 \h </w:instrText>
+              <w:instrText xml:space="preserve"> PAGEREF _Toc417986198 \h </w:instrText>
             </w:r>
             <w:r>
               <w:rPr>
@@ -1241,7 +1398,7 @@
                 <w:noProof/>
                 <w:webHidden/>
               </w:rPr>
-              <w:t>- 2 -</w:t>
+              <w:t>- 3 -</w:t>
             </w:r>
             <w:r>
               <w:rPr>
@@ -1265,7 +1422,7 @@
               <w:lang w:eastAsia="de-DE"/>
             </w:rPr>
           </w:pPr>
-          <w:hyperlink w:anchor="_Toc417980586" w:history="1">
+          <w:hyperlink w:anchor="_Toc417986199" w:history="1">
             <w:r>
               <w:rPr>
                 <w:rStyle w:val="Hyperlink"/>
@@ -1307,7 +1464,7 @@
                 <w:noProof/>
                 <w:webHidden/>
               </w:rPr>
-              <w:instrText xml:space="preserve"> PAGEREF _Toc417980586 \h </w:instrText>
+              <w:instrText xml:space="preserve"> PAGEREF _Toc417986199 \h </w:instrText>
             </w:r>
             <w:r>
               <w:rPr>
@@ -1351,7 +1508,7 @@
               <w:lang w:eastAsia="de-DE"/>
             </w:rPr>
           </w:pPr>
-          <w:hyperlink w:anchor="_Toc417980587" w:history="1">
+          <w:hyperlink w:anchor="_Toc417986200" w:history="1">
             <w:r>
               <w:rPr>
                 <w:rStyle w:val="Hyperlink"/>
@@ -1393,7 +1550,7 @@
                 <w:noProof/>
                 <w:webHidden/>
               </w:rPr>
-              <w:instrText xml:space="preserve"> PAGEREF _Toc417980587 \h </w:instrText>
+              <w:instrText xml:space="preserve"> PAGEREF _Toc417986200 \h </w:instrText>
             </w:r>
             <w:r>
               <w:rPr>
@@ -1413,7 +1570,7 @@
                 <w:noProof/>
                 <w:webHidden/>
               </w:rPr>
-              <w:t>- 3 -</w:t>
+              <w:t>- 4 -</w:t>
             </w:r>
             <w:r>
               <w:rPr>
@@ -1436,7 +1593,7 @@
               <w:lang w:eastAsia="de-DE"/>
             </w:rPr>
           </w:pPr>
-          <w:hyperlink w:anchor="_Toc417980588" w:history="1">
+          <w:hyperlink w:anchor="_Toc417986201" w:history="1">
             <w:r>
               <w:rPr>
                 <w:rStyle w:val="Hyperlink"/>
@@ -1463,7 +1620,7 @@
                 <w:noProof/>
                 <w:webHidden/>
               </w:rPr>
-              <w:instrText xml:space="preserve"> PAGEREF _Toc417980588 \h </w:instrText>
+              <w:instrText xml:space="preserve"> PAGEREF _Toc417986201 \h </w:instrText>
             </w:r>
             <w:r>
               <w:rPr>
@@ -1531,7 +1688,7 @@
           <w:color w:val="943634" w:themeColor="accent2" w:themeShade="BF"/>
         </w:rPr>
       </w:pPr>
-      <w:bookmarkStart w:id="0" w:name="_Toc417980577"/>
+      <w:bookmarkStart w:id="0" w:name="_Toc417986188"/>
       <w:r>
         <w:rPr>
           <w:rStyle w:val="IntensiverVerweis"/>
@@ -1565,7 +1722,7 @@
           <w:color w:val="943634" w:themeColor="accent2" w:themeShade="BF"/>
         </w:rPr>
       </w:pPr>
-      <w:bookmarkStart w:id="1" w:name="_Toc417980578"/>
+      <w:bookmarkStart w:id="1" w:name="_Toc417986189"/>
       <w:r>
         <w:rPr>
           <w:color w:val="943634" w:themeColor="accent2" w:themeShade="BF"/>
@@ -1606,20 +1763,57 @@
         <w:t xml:space="preserve"> </w:t>
       </w:r>
     </w:p>
+    <w:p/>
     <w:p>
       <w:r>
         <w:t>Die Projektziele beinhalten, ein lauffähiges Schiffe versenken zu programmieren, welches eine KI beinhaltet um gegen einen "Computer" spielen zu können, sowie auch eine Mehrspielervariante. Außerdem sollen Spiele jederzeit gespeichert und geladen werden können, sowie Spielstatistiken abgerufen werden. Dies soll im Rahmen eines Registrierungsvorgang und einer Benutzerverwaltung realisiert werden.</w:t>
       </w:r>
       <w:r>
-        <w:t xml:space="preserve"> Die dazugehörige Dokumentation und eine Projektpräsentation sollen abschließend bis zum 12.05.2015.</w:t>
-      </w:r>
-      <w:r>
-        <w:t xml:space="preserve"> Die Zieldefinition lautet dementsprechend: "</w:t>
-      </w:r>
-      <w:r>
-        <w:t xml:space="preserve"> ."</w:t>
-      </w:r>
-    </w:p>
+        <w:t xml:space="preserve"> Die dazugehörige Dokumentation und eine Projektpräsentation sollen abschließend bis zum 12.05.2015</w:t>
+      </w:r>
+      <w:r>
+        <w:t xml:space="preserve"> fertig sein</w:t>
+      </w:r>
+      <w:r>
+        <w:t>.</w:t>
+      </w:r>
+      <w:r>
+        <w:t xml:space="preserve"> </w:t>
+      </w:r>
+    </w:p>
+    <w:p>
+      <w:r>
+        <w:t>Die Zieldefinition lautet dementsprechend: "</w:t>
+      </w:r>
+      <w:r>
+        <w:t>Es ist ein lauffähiges Schiffe versenken-Spiel mit einer Mehrbenutzerfähigkeit zu programmieren, welches eine Speicher- und Ladenfunktion</w:t>
+      </w:r>
+      <w:r>
+        <w:t>, sowie</w:t>
+      </w:r>
+      <w:r>
+        <w:t xml:space="preserve"> Spiel</w:t>
+      </w:r>
+      <w:r>
+        <w:t>- und Spieler</w:t>
+      </w:r>
+      <w:r>
+        <w:t>statistike</w:t>
+      </w:r>
+      <w:r>
+        <w:t>n hat</w:t>
+      </w:r>
+      <w:r>
+        <w:t>.</w:t>
+      </w:r>
+      <w:r>
+        <w:t xml:space="preserve"> Dies ist bis zum 12.05.2015 durch das Projektteam fertigzustellen.</w:t>
+      </w:r>
+      <w:r>
+        <w:t>"</w:t>
+      </w:r>
+    </w:p>
+    <w:p/>
     <w:p>
       <w:r>
         <w:t>Im Anschluss an die E</w:t>
@@ -1651,21 +1845,122 @@
           <w:color w:val="943634" w:themeColor="accent2" w:themeShade="BF"/>
         </w:rPr>
       </w:pPr>
-      <w:bookmarkStart w:id="2" w:name="_Toc417980579"/>
+      <w:bookmarkStart w:id="2" w:name="_Toc417986190"/>
       <w:r>
         <w:rPr>
           <w:color w:val="943634" w:themeColor="accent2" w:themeShade="BF"/>
         </w:rPr>
+        <w:lastRenderedPageBreak/>
         <w:t>Installationsanleitung</w:t>
       </w:r>
       <w:bookmarkEnd w:id="2"/>
     </w:p>
-    <w:p/>
-    <w:p/>
-    <w:p/>
-    <w:p/>
-    <w:p/>
-    <w:p/>
+    <w:p>
+      <w:r>
+        <w:t>Um Schiffe versenken zu installieren werden verschiedene Voraussetzungen und Abläufe benötigt.</w:t>
+      </w:r>
+    </w:p>
+    <w:p>
+      <w:pPr>
+        <w:pStyle w:val="berschrift1"/>
+        <w:numPr>
+          <w:ilvl w:val="1"/>
+          <w:numId w:val="1"/>
+        </w:numPr>
+        <w:ind w:hanging="650"/>
+        <w:rPr>
+          <w:color w:val="943634" w:themeColor="accent2" w:themeShade="BF"/>
+        </w:rPr>
+      </w:pPr>
+      <w:bookmarkStart w:id="3" w:name="_Toc417986191"/>
+      <w:r>
+        <w:rPr>
+          <w:color w:val="943634" w:themeColor="accent2" w:themeShade="BF"/>
+        </w:rPr>
+        <w:t>Voraussetzungen</w:t>
+      </w:r>
+      <w:bookmarkEnd w:id="3"/>
+    </w:p>
+    <w:p>
+      <w:r>
+        <w:t xml:space="preserve">Als Grundlage für </w:t>
+      </w:r>
+      <w:r>
+        <w:t>eine lokale</w:t>
+      </w:r>
+      <w:r>
+        <w:t xml:space="preserve"> Installation von Schiffe versenken wird neben einer leeren Datenbank mit dem Namen "</w:t>
+      </w:r>
+      <w:proofErr w:type="spellStart"/>
+      <w:r>
+        <w:t>SchiffeVersenken</w:t>
+      </w:r>
+      <w:proofErr w:type="spellEnd"/>
+      <w:r>
+        <w:t xml:space="preserve">" auch ein Server benötigt. </w:t>
+      </w:r>
+      <w:r>
+        <w:t>Für eine solche Installation kann beispielsweise das Programm XAMPP genutzt werden.</w:t>
+      </w:r>
+    </w:p>
+    <w:p>
+      <w:pPr>
+        <w:pStyle w:val="berschrift1"/>
+        <w:numPr>
+          <w:ilvl w:val="1"/>
+          <w:numId w:val="1"/>
+        </w:numPr>
+        <w:ind w:hanging="650"/>
+        <w:rPr>
+          <w:color w:val="943634" w:themeColor="accent2" w:themeShade="BF"/>
+        </w:rPr>
+      </w:pPr>
+      <w:bookmarkStart w:id="4" w:name="_Toc417986192"/>
+      <w:r>
+        <w:rPr>
+          <w:color w:val="943634" w:themeColor="accent2" w:themeShade="BF"/>
+        </w:rPr>
+        <w:t>Installation</w:t>
+      </w:r>
+      <w:bookmarkEnd w:id="4"/>
+    </w:p>
+    <w:p>
+      <w:r>
+        <w:t>Um die Datenbank einzurichten, muss das Skript "Schema.sql</w:t>
+      </w:r>
+      <w:r>
+        <w:t>" in dem Datenbankordner des Auslieferungspaketes auf der Datenbank "</w:t>
+      </w:r>
+      <w:proofErr w:type="spellStart"/>
+      <w:r>
+        <w:t>SchiffeVersenken</w:t>
+      </w:r>
+      <w:proofErr w:type="spellEnd"/>
+      <w:r>
+        <w:t xml:space="preserve">" ausgeführt werden. Hierbei ist ein erfolgreiches Durchlaufen des Skriptes zu kontrollieren. </w:t>
+      </w:r>
+    </w:p>
+    <w:p>
+      <w:r>
+        <w:t>Im nächsten Schritt muss der "</w:t>
+      </w:r>
+      <w:proofErr w:type="spellStart"/>
+      <w:r>
+        <w:t>SchiffeVersenken</w:t>
+      </w:r>
+      <w:proofErr w:type="spellEnd"/>
+      <w:r>
+        <w:t>"-Ordner des Auslieferungspaketes in den Server geladen werden. Anschließend muss kontrolliert werden, ob die Dateien auf dem Server aufrufbar sind. Dies lässt sich nach starten des Servers durch den Aufruf "Serveradresse/</w:t>
+      </w:r>
+      <w:proofErr w:type="spellStart"/>
+      <w:r>
+        <w:t>SchiffeVersenken</w:t>
+      </w:r>
+      <w:proofErr w:type="spellEnd"/>
+      <w:r>
+        <w:t>" überprüfen. Ist dies möglich, wurde die Applikation erfolgreich installiert.</w:t>
+      </w:r>
+    </w:p>
     <w:p>
       <w:pPr>
         <w:pStyle w:val="berschrift1"/>
@@ -1677,14 +1972,14 @@
           <w:color w:val="943634" w:themeColor="accent2" w:themeShade="BF"/>
         </w:rPr>
       </w:pPr>
-      <w:bookmarkStart w:id="3" w:name="_Toc417980580"/>
+      <w:bookmarkStart w:id="5" w:name="_Toc417986193"/>
       <w:r>
         <w:rPr>
           <w:color w:val="943634" w:themeColor="accent2" w:themeShade="BF"/>
         </w:rPr>
         <w:t>Technische Umsetzung</w:t>
       </w:r>
-      <w:bookmarkEnd w:id="3"/>
+      <w:bookmarkEnd w:id="5"/>
     </w:p>
     <w:p>
       <w:r>
@@ -1709,14 +2004,14 @@
         </w:rPr>
         <w:t xml:space="preserve"> </w:t>
       </w:r>
-      <w:bookmarkStart w:id="4" w:name="_Toc417980581"/>
+      <w:bookmarkStart w:id="6" w:name="_Toc417986194"/>
       <w:r>
         <w:rPr>
           <w:color w:val="943634" w:themeColor="accent2" w:themeShade="BF"/>
         </w:rPr>
         <w:t>Eigenschaften des Spiels</w:t>
       </w:r>
-      <w:bookmarkEnd w:id="4"/>
+      <w:bookmarkEnd w:id="6"/>
     </w:p>
     <w:p>
       <w:r>
@@ -1736,6 +2031,9 @@
       </w:r>
       <w:r>
         <w:t>. Darüber hinaus, kann er eine begonnene Partie natürlich auch Speichern um sie später fortzusetzen.</w:t>
+      </w:r>
+      <w:r>
+        <w:t xml:space="preserve"> So kann ein Spieler mehrere Spiele gleichzeitig spielen.</w:t>
       </w:r>
     </w:p>
     <w:p>
@@ -1761,14 +2059,14 @@
         </w:rPr>
         <w:t xml:space="preserve"> </w:t>
       </w:r>
-      <w:bookmarkStart w:id="5" w:name="_Toc417980582"/>
+      <w:bookmarkStart w:id="7" w:name="_Toc417986195"/>
       <w:r>
         <w:rPr>
           <w:color w:val="943634" w:themeColor="accent2" w:themeShade="BF"/>
         </w:rPr>
         <w:t>Architektur</w:t>
       </w:r>
-      <w:bookmarkEnd w:id="5"/>
+      <w:bookmarkEnd w:id="7"/>
     </w:p>
     <w:p/>
     <w:p>
@@ -1787,26 +2085,50 @@
         <w:rPr>
           <w:color w:val="943634" w:themeColor="accent2" w:themeShade="BF"/>
         </w:rPr>
+        <w:lastRenderedPageBreak/>
         <w:t xml:space="preserve"> </w:t>
       </w:r>
-      <w:bookmarkStart w:id="6" w:name="_Toc417980583"/>
+      <w:bookmarkStart w:id="8" w:name="_Toc417986196"/>
       <w:r>
         <w:rPr>
           <w:color w:val="943634" w:themeColor="accent2" w:themeShade="BF"/>
         </w:rPr>
         <w:t>Datenbankrealisierung</w:t>
       </w:r>
-      <w:bookmarkEnd w:id="6"/>
-    </w:p>
-    <w:p>
-      <w:pPr>
-        <w:ind w:left="709" w:hanging="567"/>
-      </w:pPr>
-    </w:p>
-    <w:p>
-      <w:pPr>
-        <w:ind w:left="709" w:hanging="567"/>
-      </w:pPr>
+      <w:bookmarkEnd w:id="8"/>
+    </w:p>
+    <w:p>
+      <w:r>
+        <w:t xml:space="preserve">Das Datenmodell der Datenbank ist möglichst einfach gehalten. </w:t>
+      </w:r>
+      <w:r>
+        <w:t>Sowohl die GUI der Website, als auch das Spiel selbst kommunizieren stets mit der Datenbank. Die Website speichert persönliche Daten, welche aus Registrierungsvorgängen gewonnen werden, in der Datenbank. Diese werden ebenfalls verwendet, um spätere Logins verschiedener Benutzer zu ermöglichen und zu verifizieren.</w:t>
+      </w:r>
+    </w:p>
+    <w:p>
+      <w:r>
+        <w:t>Für das Spiel an sich wird in der Datenbank pro Partie ein Zustand gespeichert. Dieser kann Phase 1 (Schiffe setzen), Phase 2 (Schiffe versenken), Spieler 1 gewonnen oder Spieler 2 gewonnen sein.</w:t>
+      </w:r>
+      <w:r>
+        <w:t xml:space="preserve"> Danach </w:t>
+      </w:r>
+      <w:r>
+        <w:t xml:space="preserve">kommuniziert </w:t>
+      </w:r>
+      <w:r>
+        <w:t xml:space="preserve"> das Spiel</w:t>
+      </w:r>
+      <w:r>
+        <w:t xml:space="preserve"> immer "rundenbasiert" mit der Datenbank. Bei jedem Spielzug</w:t>
+      </w:r>
+      <w:r>
+        <w:t xml:space="preserve"> werden dann verschiedene Spielzugtypen mit jeweils unterschiedlichen Farbcodes gespeichert. Diese sind Setzen, Löschen und Angriff. </w:t>
+      </w:r>
+    </w:p>
+    <w:p>
+      <w:r>
+        <w:t>Durch diese verschiedenen Zustände und Spielzugtypen wird es außerdem ermöglicht, eine Spieler- bzw. Spielstatistik zu erstellen.</w:t>
+      </w:r>
     </w:p>
     <w:p>
       <w:pPr>
@@ -1826,7 +2148,7 @@
         </w:rPr>
         <w:t xml:space="preserve"> </w:t>
       </w:r>
-      <w:bookmarkStart w:id="7" w:name="_Toc417980584"/>
+      <w:bookmarkStart w:id="9" w:name="_Toc417986197"/>
       <w:r>
         <w:rPr>
           <w:color w:val="943634" w:themeColor="accent2" w:themeShade="BF"/>
@@ -1839,7 +2161,7 @@
         </w:rPr>
         <w:t>Anwendung</w:t>
       </w:r>
-      <w:bookmarkEnd w:id="7"/>
+      <w:bookmarkEnd w:id="9"/>
     </w:p>
     <w:p>
       <w:pPr>
@@ -1869,14 +2191,14 @@
         </w:rPr>
         <w:t xml:space="preserve"> </w:t>
       </w:r>
-      <w:bookmarkStart w:id="8" w:name="_Toc417980585"/>
+      <w:bookmarkStart w:id="10" w:name="_Toc417986198"/>
       <w:r>
         <w:rPr>
           <w:color w:val="943634" w:themeColor="accent2" w:themeShade="BF"/>
         </w:rPr>
         <w:t>Websiteprogrammierung</w:t>
       </w:r>
-      <w:bookmarkEnd w:id="8"/>
+      <w:bookmarkEnd w:id="10"/>
     </w:p>
     <w:p/>
     <w:p/>
@@ -1894,12 +2216,11 @@
           <w:color w:val="943634" w:themeColor="accent2" w:themeShade="BF"/>
         </w:rPr>
       </w:pPr>
-      <w:bookmarkStart w:id="9" w:name="_Toc417980586"/>
+      <w:bookmarkStart w:id="11" w:name="_Toc417986199"/>
       <w:r>
         <w:rPr>
           <w:color w:val="943634" w:themeColor="accent2" w:themeShade="BF"/>
         </w:rPr>
-        <w:lastRenderedPageBreak/>
         <w:t>Spielregeln und -</w:t>
       </w:r>
       <w:r>
@@ -1908,7 +2229,7 @@
         </w:rPr>
         <w:t>ablauf</w:t>
       </w:r>
-      <w:bookmarkEnd w:id="9"/>
+      <w:bookmarkEnd w:id="11"/>
     </w:p>
     <w:p>
       <w:r>
@@ -1970,7 +2291,11 @@
         <w:t xml:space="preserve">eine neue </w:t>
       </w:r>
       <w:r>
-        <w:t>Einzelspieler- oder Mehrspielerp</w:t>
+        <w:t xml:space="preserve">Einzelspieler- oder </w:t>
+      </w:r>
+      <w:r>
+        <w:lastRenderedPageBreak/>
+        <w:t>Mehrspielerp</w:t>
       </w:r>
       <w:r>
         <w:t>artie gestartet werden soll.</w:t>
@@ -2023,7 +2348,13 @@
         <w:t xml:space="preserve">Zu Beginn jeder Runde muss der Spieler auf dem oberen Spielfeld ein </w:t>
       </w:r>
       <w:r>
-        <w:t xml:space="preserve">"Schuss" abgeben um ein gegnerisches Schiff zu treffen. Dies geschieht durch ein einfachen Klick in ein Kästchen. Hat der Spieler keinen Treffer gelandet, wird das Kästchen .......... eingefärbt und der Gegenspieler ist an der Reihe. Hat der Spieler jedoch einen Treffer gelandet, wird das Kästchen .......... eingefärbt und der Spieler darf einen neuen Schuss abgeben bis er wieder kein gegnerisches Schiff getroffen hat. </w:t>
+        <w:t xml:space="preserve">"Schuss" abgeben um ein gegnerisches Schiff zu treffen. Dies geschieht durch ein einfachen Klick in ein Kästchen. Hat der Spieler keinen Treffer gelandet, wird das Kästchen .......... eingefärbt und der Gegenspieler ist an der Reihe. Hat der Spieler jedoch einen Treffer gelandet, wird das Kästchen </w:t>
+      </w:r>
+      <w:r>
+        <w:t>rot</w:t>
+      </w:r>
+      <w:r>
+        <w:t xml:space="preserve"> eingefärbt und der Spieler darf einen neuen Schuss abgeben bis er wieder kein gegnerisches Schiff getroffen hat. </w:t>
       </w:r>
     </w:p>
     <w:p>
@@ -2053,14 +2384,14 @@
           <w:color w:val="943634" w:themeColor="accent2" w:themeShade="BF"/>
         </w:rPr>
       </w:pPr>
-      <w:bookmarkStart w:id="10" w:name="_Toc417980587"/>
+      <w:bookmarkStart w:id="12" w:name="_Toc417986200"/>
       <w:r>
         <w:rPr>
           <w:color w:val="943634" w:themeColor="accent2" w:themeShade="BF"/>
         </w:rPr>
         <w:t>Zusammenfassung</w:t>
       </w:r>
-      <w:bookmarkEnd w:id="10"/>
+      <w:bookmarkEnd w:id="12"/>
     </w:p>
     <w:p>
       <w:pPr>
@@ -2155,7 +2486,7 @@
           <w:u w:val="none"/>
         </w:rPr>
       </w:pPr>
-      <w:bookmarkStart w:id="11" w:name="_Toc417980588"/>
+      <w:bookmarkStart w:id="13" w:name="_Toc417986201"/>
       <w:r>
         <w:rPr>
           <w:rStyle w:val="IntensiverVerweis"/>
@@ -2168,7 +2499,7 @@
         <w:lastRenderedPageBreak/>
         <w:t>Eigenständigkeitserklärung</w:t>
       </w:r>
-      <w:bookmarkEnd w:id="11"/>
+      <w:bookmarkEnd w:id="13"/>
     </w:p>
     <w:p/>
     <w:p>
@@ -2769,13 +3100,7 @@
                             <w:noProof/>
                             <w:color w:val="8C8C8C" w:themeColor="background1" w:themeShade="8C"/>
                           </w:rPr>
-                          <w:t>-</w:t>
-                        </w:r>
-                        <w:r>
-                          <w:rPr>
-                            <w:noProof/>
-                          </w:rPr>
-                          <w:t xml:space="preserve"> 3 -</w:t>
+                          <w:t>II</w:t>
                         </w:r>
                       </w:fldSimple>
                     </w:p>
@@ -2849,7 +3174,7 @@
                           <w:rPr>
                             <w:noProof/>
                           </w:rPr>
-                          <w:t>- 1 -</w:t>
+                          <w:t>I</w:t>
                         </w:r>
                       </w:fldSimple>
                     </w:p>
@@ -3631,88 +3956,25 @@
 
 <file path=word/glossary/document.xml><?xml version="1.0" encoding="utf-8"?>
 <w:glossaryDocument xmlns:ve="http://schemas.openxmlformats.org/markup-compatibility/2006" xmlns:o="urn:schemas-microsoft-com:office:office" xmlns:r="http://schemas.openxmlformats.org/officeDocument/2006/relationships" xmlns:m="http://schemas.openxmlformats.org/officeDocument/2006/math" xmlns:v="urn:schemas-microsoft-com:vml" xmlns:wp="http://schemas.openxmlformats.org/drawingml/2006/wordprocessingDrawing" xmlns:w10="urn:schemas-microsoft-com:office:word" xmlns:w="http://schemas.openxmlformats.org/wordprocessingml/2006/main" xmlns:wne="http://schemas.microsoft.com/office/word/2006/wordml">
-  <w:docParts>
-    <w:docPart>
-      <w:docPartPr>
-        <w:name w:val="454F723CC469409F92B893B7B63868FE"/>
-        <w:category>
-          <w:name w:val="Allgemein"/>
-          <w:gallery w:val="placeholder"/>
-        </w:category>
-        <w:types>
-          <w:type w:val="bbPlcHdr"/>
-        </w:types>
-        <w:behaviors>
-          <w:behavior w:val="content"/>
-        </w:behaviors>
-        <w:guid w:val="{AEA1F9A0-6D0B-4EF7-BE48-558784669844}"/>
-      </w:docPartPr>
-      <w:docPartBody>
-        <w:p>
-          <w:pPr>
-            <w:pStyle w:val="454F723CC469409F92B893B7B63868FE"/>
-          </w:pPr>
-          <w:r>
-            <w:rPr>
-              <w:color w:val="FFFFFF" w:themeColor="background1"/>
-              <w:sz w:val="80"/>
-              <w:szCs w:val="80"/>
-            </w:rPr>
-            <w:t>[Geben Sie den Titel des Dokuments ein]</w:t>
-          </w:r>
-        </w:p>
-      </w:docPartBody>
-    </w:docPart>
-    <w:docPart>
-      <w:docPartPr>
-        <w:name w:val="9F92BD1ADE334E858B9F60D6E8AE55A6"/>
-        <w:category>
-          <w:name w:val="Allgemein"/>
-          <w:gallery w:val="placeholder"/>
-        </w:category>
-        <w:types>
-          <w:type w:val="bbPlcHdr"/>
-        </w:types>
-        <w:behaviors>
-          <w:behavior w:val="content"/>
-        </w:behaviors>
-        <w:guid w:val="{6054FBCA-5026-4F5A-BF8F-074C75F06FAC}"/>
-      </w:docPartPr>
-      <w:docPartBody>
-        <w:p>
-          <w:pPr>
-            <w:pStyle w:val="9F92BD1ADE334E858B9F60D6E8AE55A6"/>
-          </w:pPr>
-          <w:r>
-            <w:rPr>
-              <w:color w:val="FFFFFF" w:themeColor="background1"/>
-              <w:sz w:val="40"/>
-              <w:szCs w:val="40"/>
-            </w:rPr>
-            <w:t>[Geben Sie den Untertitel des Dokuments ein]</w:t>
-          </w:r>
-        </w:p>
-      </w:docPartBody>
-    </w:docPart>
-  </w:docParts>
+  <w:docParts/>
 </w:glossaryDocument>
 </file>
 
 <file path=word/glossary/fontTable.xml><?xml version="1.0" encoding="utf-8"?>
 <w:fonts xmlns:r="http://schemas.openxmlformats.org/officeDocument/2006/relationships" xmlns:w="http://schemas.openxmlformats.org/wordprocessingml/2006/main">
+  <w:font w:name="Calibri">
+    <w:panose1 w:val="020F0502020204030204"/>
+    <w:charset w:val="00"/>
+    <w:family w:val="swiss"/>
+    <w:pitch w:val="variable"/>
+    <w:sig w:usb0="E00002FF" w:usb1="4000ACFF" w:usb2="00000001" w:usb3="00000000" w:csb0="0000019F" w:csb1="00000000"/>
+  </w:font>
   <w:font w:name="Times New Roman">
     <w:panose1 w:val="02020603050405020304"/>
     <w:charset w:val="00"/>
     <w:family w:val="roman"/>
     <w:pitch w:val="variable"/>
     <w:sig w:usb0="E0002EFF" w:usb1="C0007843" w:usb2="00000009" w:usb3="00000000" w:csb0="000001FF" w:csb1="00000000"/>
-  </w:font>
-  <w:font w:name="Calibri">
-    <w:panose1 w:val="020F0502020204030204"/>
-    <w:charset w:val="00"/>
-    <w:family w:val="swiss"/>
-    <w:pitch w:val="variable"/>
-    <w:sig w:usb0="E00002FF" w:usb1="4000ACFF" w:usb2="00000001" w:usb3="00000000" w:csb0="0000019F" w:csb1="00000000"/>
   </w:font>
   <w:font w:name="Cambria">
     <w:panose1 w:val="02040503050406030204"/>
@@ -3725,8 +3987,9 @@
     <w:panose1 w:val="020B0604030504040204"/>
     <w:charset w:val="00"/>
     <w:family w:val="swiss"/>
+    <w:notTrueType/>
     <w:pitch w:val="variable"/>
-    <w:sig w:usb0="E1002EFF" w:usb1="C000605B" w:usb2="00000029" w:usb3="00000000" w:csb0="000101FF" w:csb1="00000000"/>
+    <w:sig w:usb0="00000003" w:usb1="00000000" w:usb2="00000000" w:usb3="00000000" w:csb0="00000001" w:csb1="00000000"/>
   </w:font>
   <w:font w:name="Arial">
     <w:panose1 w:val="020B0604020202020204"/>
@@ -3749,6 +4012,7 @@
   </w:compat>
   <w:rsids>
     <w:rsidRoot w:val="004C4163"/>
+    <w:rsid w:val="00433D6D"/>
     <w:rsid w:val="004C4163"/>
     <w:rsid w:val="00775EE3"/>
     <w:rsid w:val="00EE7E65"/>
@@ -4306,7 +4570,7 @@
 </file>
 
 <file path=customXml/itemProps2.xml><?xml version="1.0" encoding="utf-8"?>
-<ds:datastoreItem xmlns:ds="http://schemas.openxmlformats.org/officeDocument/2006/customXml" ds:itemID="{B7D78C38-6F6E-4EBA-BE90-3000BCE72FA9}">
+<ds:datastoreItem xmlns:ds="http://schemas.openxmlformats.org/officeDocument/2006/customXml" ds:itemID="{A45ADFF5-DD62-4D4B-9D87-00EC7057F4DE}">
   <ds:schemaRefs>
     <ds:schemaRef ds:uri="http://schemas.openxmlformats.org/officeDocument/2006/bibliography"/>
   </ds:schemaRefs>

</xml_diff>

<commit_message>
Präsi/Doku aktualisiert Signed-off-by: HSklaWe <alexander.schulz10@gmx.de>
</commit_message>
<xml_diff>
--- a/Organisation/Dokumentation.docx
+++ b/Organisation/Dokumentation.docx
@@ -44,9 +44,6 @@
                             </w:rPr>
                             <w:alias w:val="Titel"/>
                             <w:id w:val="150044850"/>
-                            <w:placeholder>
-                              <w:docPart w:val="454F723CC469409F92B893B7B63868FE"/>
-                            </w:placeholder>
                             <w:dataBinding w:prefixMappings="xmlns:ns0='http://schemas.openxmlformats.org/package/2006/metadata/core-properties' xmlns:ns1='http://purl.org/dc/elements/1.1/'" w:xpath="/ns0:coreProperties[1]/ns1:title[1]" w:storeItemID="{6C3C8BC8-F283-45AE-878A-BAB7291924A1}"/>
                             <w:text/>
                           </w:sdtPr>
@@ -88,9 +85,6 @@
                             </w:rPr>
                             <w:alias w:val="Untertitel"/>
                             <w:id w:val="150044851"/>
-                            <w:placeholder>
-                              <w:docPart w:val="9F92BD1ADE334E858B9F60D6E8AE55A6"/>
-                            </w:placeholder>
                             <w:dataBinding w:prefixMappings="xmlns:ns0='http://schemas.openxmlformats.org/package/2006/metadata/core-properties' xmlns:ns1='http://purl.org/dc/elements/1.1/'" w:xpath="/ns0:coreProperties[1]/ns1:subject[1]" w:storeItemID="{6C3C8BC8-F283-45AE-878A-BAB7291924A1}"/>
                             <w:text/>
                           </w:sdtPr>
@@ -2392,6 +2386,12 @@
         <w:t>Zusammenfassung</w:t>
       </w:r>
       <w:bookmarkEnd w:id="12"/>
+      <w:r>
+        <w:rPr>
+          <w:color w:val="943634" w:themeColor="accent2" w:themeShade="BF"/>
+        </w:rPr>
+        <w:t xml:space="preserve"> (Erweiterbarkeit)</w:t>
+      </w:r>
     </w:p>
     <w:p>
       <w:pPr>
@@ -3100,7 +3100,13 @@
                             <w:noProof/>
                             <w:color w:val="8C8C8C" w:themeColor="background1" w:themeShade="8C"/>
                           </w:rPr>
-                          <w:t>II</w:t>
+                          <w:t>-</w:t>
+                        </w:r>
+                        <w:r>
+                          <w:rPr>
+                            <w:noProof/>
+                          </w:rPr>
+                          <w:t xml:space="preserve"> 4 -</w:t>
                         </w:r>
                       </w:fldSimple>
                     </w:p>
@@ -3174,7 +3180,7 @@
                           <w:rPr>
                             <w:noProof/>
                           </w:rPr>
-                          <w:t>I</w:t>
+                          <w:t>- 1 -</w:t>
                         </w:r>
                       </w:fldSimple>
                     </w:p>
@@ -3954,315 +3960,6 @@
 </w:styles>
 </file>
 
-<file path=word/glossary/document.xml><?xml version="1.0" encoding="utf-8"?>
-<w:glossaryDocument xmlns:ve="http://schemas.openxmlformats.org/markup-compatibility/2006" xmlns:o="urn:schemas-microsoft-com:office:office" xmlns:r="http://schemas.openxmlformats.org/officeDocument/2006/relationships" xmlns:m="http://schemas.openxmlformats.org/officeDocument/2006/math" xmlns:v="urn:schemas-microsoft-com:vml" xmlns:wp="http://schemas.openxmlformats.org/drawingml/2006/wordprocessingDrawing" xmlns:w10="urn:schemas-microsoft-com:office:word" xmlns:w="http://schemas.openxmlformats.org/wordprocessingml/2006/main" xmlns:wne="http://schemas.microsoft.com/office/word/2006/wordml">
-  <w:docParts/>
-</w:glossaryDocument>
-</file>
-
-<file path=word/glossary/fontTable.xml><?xml version="1.0" encoding="utf-8"?>
-<w:fonts xmlns:r="http://schemas.openxmlformats.org/officeDocument/2006/relationships" xmlns:w="http://schemas.openxmlformats.org/wordprocessingml/2006/main">
-  <w:font w:name="Calibri">
-    <w:panose1 w:val="020F0502020204030204"/>
-    <w:charset w:val="00"/>
-    <w:family w:val="swiss"/>
-    <w:pitch w:val="variable"/>
-    <w:sig w:usb0="E00002FF" w:usb1="4000ACFF" w:usb2="00000001" w:usb3="00000000" w:csb0="0000019F" w:csb1="00000000"/>
-  </w:font>
-  <w:font w:name="Times New Roman">
-    <w:panose1 w:val="02020603050405020304"/>
-    <w:charset w:val="00"/>
-    <w:family w:val="roman"/>
-    <w:pitch w:val="variable"/>
-    <w:sig w:usb0="E0002EFF" w:usb1="C0007843" w:usb2="00000009" w:usb3="00000000" w:csb0="000001FF" w:csb1="00000000"/>
-  </w:font>
-  <w:font w:name="Cambria">
-    <w:panose1 w:val="02040503050406030204"/>
-    <w:charset w:val="00"/>
-    <w:family w:val="roman"/>
-    <w:pitch w:val="variable"/>
-    <w:sig w:usb0="E00002FF" w:usb1="400004FF" w:usb2="00000000" w:usb3="00000000" w:csb0="0000019F" w:csb1="00000000"/>
-  </w:font>
-  <w:font w:name="Tahoma">
-    <w:panose1 w:val="020B0604030504040204"/>
-    <w:charset w:val="00"/>
-    <w:family w:val="swiss"/>
-    <w:notTrueType/>
-    <w:pitch w:val="variable"/>
-    <w:sig w:usb0="00000003" w:usb1="00000000" w:usb2="00000000" w:usb3="00000000" w:csb0="00000001" w:csb1="00000000"/>
-  </w:font>
-  <w:font w:name="Arial">
-    <w:panose1 w:val="020B0604020202020204"/>
-    <w:charset w:val="00"/>
-    <w:family w:val="swiss"/>
-    <w:pitch w:val="variable"/>
-    <w:sig w:usb0="E0002AFF" w:usb1="C0007843" w:usb2="00000009" w:usb3="00000000" w:csb0="000001FF" w:csb1="00000000"/>
-  </w:font>
-</w:fonts>
-</file>
-
-<file path=word/glossary/settings.xml><?xml version="1.0" encoding="utf-8"?>
-<w:settings xmlns:o="urn:schemas-microsoft-com:office:office" xmlns:r="http://schemas.openxmlformats.org/officeDocument/2006/relationships" xmlns:m="http://schemas.openxmlformats.org/officeDocument/2006/math" xmlns:v="urn:schemas-microsoft-com:vml" xmlns:w10="urn:schemas-microsoft-com:office:word" xmlns:w="http://schemas.openxmlformats.org/wordprocessingml/2006/main" xmlns:sl="http://schemas.openxmlformats.org/schemaLibrary/2006/main">
-  <w:view w:val="normal"/>
-  <w:defaultTabStop w:val="708"/>
-  <w:hyphenationZone w:val="425"/>
-  <w:characterSpacingControl w:val="doNotCompress"/>
-  <w:compat>
-    <w:useFELayout/>
-  </w:compat>
-  <w:rsids>
-    <w:rsidRoot w:val="004C4163"/>
-    <w:rsid w:val="00433D6D"/>
-    <w:rsid w:val="004C4163"/>
-    <w:rsid w:val="00775EE3"/>
-    <w:rsid w:val="00EE7E65"/>
-  </w:rsids>
-  <m:mathPr>
-    <m:mathFont m:val="Cambria Math"/>
-    <m:brkBin m:val="before"/>
-    <m:brkBinSub m:val="--"/>
-    <m:smallFrac m:val="off"/>
-    <m:dispDef/>
-    <m:lMargin m:val="0"/>
-    <m:rMargin m:val="0"/>
-    <m:defJc m:val="centerGroup"/>
-    <m:wrapIndent m:val="1440"/>
-    <m:intLim m:val="subSup"/>
-    <m:naryLim m:val="undOvr"/>
-  </m:mathPr>
-  <w:themeFontLang w:val="de-DE"/>
-  <w:clrSchemeMapping w:bg1="light1" w:t1="dark1" w:bg2="light2" w:t2="dark2" w:accent1="accent1" w:accent2="accent2" w:accent3="accent3" w:accent4="accent4" w:accent5="accent5" w:accent6="accent6" w:hyperlink="hyperlink" w:followedHyperlink="followedHyperlink"/>
-  <w:decimalSymbol w:val=","/>
-  <w:listSeparator w:val=";"/>
-</w:settings>
-</file>
-
-<file path=word/glossary/styles.xml><?xml version="1.0" encoding="utf-8"?>
-<w:styles xmlns:r="http://schemas.openxmlformats.org/officeDocument/2006/relationships" xmlns:w="http://schemas.openxmlformats.org/wordprocessingml/2006/main">
-  <w:docDefaults>
-    <w:rPrDefault>
-      <w:rPr>
-        <w:rFonts w:asciiTheme="minorHAnsi" w:eastAsiaTheme="minorEastAsia" w:hAnsiTheme="minorHAnsi" w:cstheme="minorBidi"/>
-        <w:sz w:val="22"/>
-        <w:szCs w:val="22"/>
-        <w:lang w:val="de-DE" w:eastAsia="de-DE" w:bidi="ar-SA"/>
-      </w:rPr>
-    </w:rPrDefault>
-    <w:pPrDefault>
-      <w:pPr>
-        <w:spacing w:after="200" w:line="276" w:lineRule="auto"/>
-      </w:pPr>
-    </w:pPrDefault>
-  </w:docDefaults>
-  <w:latentStyles w:defLockedState="0" w:defUIPriority="99" w:defSemiHidden="1" w:defUnhideWhenUsed="1" w:defQFormat="0" w:count="267">
-    <w:lsdException w:name="Normal" w:semiHidden="0" w:uiPriority="0" w:unhideWhenUsed="0" w:qFormat="1"/>
-    <w:lsdException w:name="heading 1" w:semiHidden="0" w:uiPriority="9" w:unhideWhenUsed="0" w:qFormat="1"/>
-    <w:lsdException w:name="heading 2" w:uiPriority="9" w:qFormat="1"/>
-    <w:lsdException w:name="heading 3" w:uiPriority="9" w:qFormat="1"/>
-    <w:lsdException w:name="heading 4" w:uiPriority="9" w:qFormat="1"/>
-    <w:lsdException w:name="heading 5" w:uiPriority="9" w:qFormat="1"/>
-    <w:lsdException w:name="heading 6" w:uiPriority="9" w:qFormat="1"/>
-    <w:lsdException w:name="heading 7" w:uiPriority="9" w:qFormat="1"/>
-    <w:lsdException w:name="heading 8" w:uiPriority="9" w:qFormat="1"/>
-    <w:lsdException w:name="heading 9" w:uiPriority="9" w:qFormat="1"/>
-    <w:lsdException w:name="toc 1" w:uiPriority="39"/>
-    <w:lsdException w:name="toc 2" w:uiPriority="39"/>
-    <w:lsdException w:name="toc 3" w:uiPriority="39"/>
-    <w:lsdException w:name="toc 4" w:uiPriority="39"/>
-    <w:lsdException w:name="toc 5" w:uiPriority="39"/>
-    <w:lsdException w:name="toc 6" w:uiPriority="39"/>
-    <w:lsdException w:name="toc 7" w:uiPriority="39"/>
-    <w:lsdException w:name="toc 8" w:uiPriority="39"/>
-    <w:lsdException w:name="toc 9" w:uiPriority="39"/>
-    <w:lsdException w:name="caption" w:uiPriority="35" w:qFormat="1"/>
-    <w:lsdException w:name="Title" w:semiHidden="0" w:uiPriority="10" w:unhideWhenUsed="0" w:qFormat="1"/>
-    <w:lsdException w:name="Default Paragraph Font" w:uiPriority="1"/>
-    <w:lsdException w:name="Subtitle" w:semiHidden="0" w:uiPriority="11" w:unhideWhenUsed="0" w:qFormat="1"/>
-    <w:lsdException w:name="Strong" w:semiHidden="0" w:uiPriority="22" w:unhideWhenUsed="0" w:qFormat="1"/>
-    <w:lsdException w:name="Emphasis" w:semiHidden="0" w:uiPriority="20" w:unhideWhenUsed="0" w:qFormat="1"/>
-    <w:lsdException w:name="Table Grid" w:semiHidden="0" w:uiPriority="59" w:unhideWhenUsed="0"/>
-    <w:lsdException w:name="Placeholder Text" w:unhideWhenUsed="0"/>
-    <w:lsdException w:name="No Spacing" w:semiHidden="0" w:uiPriority="1" w:unhideWhenUsed="0" w:qFormat="1"/>
-    <w:lsdException w:name="Light Shading" w:semiHidden="0" w:uiPriority="60" w:unhideWhenUsed="0"/>
-    <w:lsdException w:name="Light List" w:semiHidden="0" w:uiPriority="61" w:unhideWhenUsed="0"/>
-    <w:lsdException w:name="Light Grid" w:semiHidden="0" w:uiPriority="62" w:unhideWhenUsed="0"/>
-    <w:lsdException w:name="Medium Shading 1" w:semiHidden="0" w:uiPriority="63" w:unhideWhenUsed="0"/>
-    <w:lsdException w:name="Medium Shading 2" w:semiHidden="0" w:uiPriority="64" w:unhideWhenUsed="0"/>
-    <w:lsdException w:name="Medium List 1" w:semiHidden="0" w:uiPriority="65" w:unhideWhenUsed="0"/>
-    <w:lsdException w:name="Medium List 2" w:semiHidden="0" w:uiPriority="66" w:unhideWhenUsed="0"/>
-    <w:lsdException w:name="Medium Grid 1" w:semiHidden="0" w:uiPriority="67" w:unhideWhenUsed="0"/>
-    <w:lsdException w:name="Medium Grid 2" w:semiHidden="0" w:uiPriority="68" w:unhideWhenUsed="0"/>
-    <w:lsdException w:name="Medium Grid 3" w:semiHidden="0" w:uiPriority="69" w:unhideWhenUsed="0"/>
-    <w:lsdException w:name="Dark List" w:semiHidden="0" w:uiPriority="70" w:unhideWhenUsed="0"/>
-    <w:lsdException w:name="Colorful Shading" w:semiHidden="0" w:uiPriority="71" w:unhideWhenUsed="0"/>
-    <w:lsdException w:name="Colorful List" w:semiHidden="0" w:uiPriority="72" w:unhideWhenUsed="0"/>
-    <w:lsdException w:name="Colorful Grid" w:semiHidden="0" w:uiPriority="73" w:unhideWhenUsed="0"/>
-    <w:lsdException w:name="Light Shading Accent 1" w:semiHidden="0" w:uiPriority="60" w:unhideWhenUsed="0"/>
-    <w:lsdException w:name="Light List Accent 1" w:semiHidden="0" w:uiPriority="61" w:unhideWhenUsed="0"/>
-    <w:lsdException w:name="Light Grid Accent 1" w:semiHidden="0" w:uiPriority="62" w:unhideWhenUsed="0"/>
-    <w:lsdException w:name="Medium Shading 1 Accent 1" w:semiHidden="0" w:uiPriority="63" w:unhideWhenUsed="0"/>
-    <w:lsdException w:name="Medium Shading 2 Accent 1" w:semiHidden="0" w:uiPriority="64" w:unhideWhenUsed="0"/>
-    <w:lsdException w:name="Medium List 1 Accent 1" w:semiHidden="0" w:uiPriority="65" w:unhideWhenUsed="0"/>
-    <w:lsdException w:name="Revision" w:unhideWhenUsed="0"/>
-    <w:lsdException w:name="List Paragraph" w:semiHidden="0" w:uiPriority="34" w:unhideWhenUsed="0" w:qFormat="1"/>
-    <w:lsdException w:name="Quote" w:semiHidden="0" w:uiPriority="29" w:unhideWhenUsed="0" w:qFormat="1"/>
-    <w:lsdException w:name="Intense Quote" w:semiHidden="0" w:uiPriority="30" w:unhideWhenUsed="0" w:qFormat="1"/>
-    <w:lsdException w:name="Medium List 2 Accent 1" w:semiHidden="0" w:uiPriority="66" w:unhideWhenUsed="0"/>
-    <w:lsdException w:name="Medium Grid 1 Accent 1" w:semiHidden="0" w:uiPriority="67" w:unhideWhenUsed="0"/>
-    <w:lsdException w:name="Medium Grid 2 Accent 1" w:semiHidden="0" w:uiPriority="68" w:unhideWhenUsed="0"/>
-    <w:lsdException w:name="Medium Grid 3 Accent 1" w:semiHidden="0" w:uiPriority="69" w:unhideWhenUsed="0"/>
-    <w:lsdException w:name="Dark List Accent 1" w:semiHidden="0" w:uiPriority="70" w:unhideWhenUsed="0"/>
-    <w:lsdException w:name="Colorful Shading Accent 1" w:semiHidden="0" w:uiPriority="71" w:unhideWhenUsed="0"/>
-    <w:lsdException w:name="Colorful List Accent 1" w:semiHidden="0" w:uiPriority="72" w:unhideWhenUsed="0"/>
-    <w:lsdException w:name="Colorful Grid Accent 1" w:semiHidden="0" w:uiPriority="73" w:unhideWhenUsed="0"/>
-    <w:lsdException w:name="Light Shading Accent 2" w:semiHidden="0" w:uiPriority="60" w:unhideWhenUsed="0"/>
-    <w:lsdException w:name="Light List Accent 2" w:semiHidden="0" w:uiPriority="61" w:unhideWhenUsed="0"/>
-    <w:lsdException w:name="Light Grid Accent 2" w:semiHidden="0" w:uiPriority="62" w:unhideWhenUsed="0"/>
-    <w:lsdException w:name="Medium Shading 1 Accent 2" w:semiHidden="0" w:uiPriority="63" w:unhideWhenUsed="0"/>
-    <w:lsdException w:name="Medium Shading 2 Accent 2" w:semiHidden="0" w:uiPriority="64" w:unhideWhenUsed="0"/>
-    <w:lsdException w:name="Medium List 1 Accent 2" w:semiHidden="0" w:uiPriority="65" w:unhideWhenUsed="0"/>
-    <w:lsdException w:name="Medium List 2 Accent 2" w:semiHidden="0" w:uiPriority="66" w:unhideWhenUsed="0"/>
-    <w:lsdException w:name="Medium Grid 1 Accent 2" w:semiHidden="0" w:uiPriority="67" w:unhideWhenUsed="0"/>
-    <w:lsdException w:name="Medium Grid 2 Accent 2" w:semiHidden="0" w:uiPriority="68" w:unhideWhenUsed="0"/>
-    <w:lsdException w:name="Medium Grid 3 Accent 2" w:semiHidden="0" w:uiPriority="69" w:unhideWhenUsed="0"/>
-    <w:lsdException w:name="Dark List Accent 2" w:semiHidden="0" w:uiPriority="70" w:unhideWhenUsed="0"/>
-    <w:lsdException w:name="Colorful Shading Accent 2" w:semiHidden="0" w:uiPriority="71" w:unhideWhenUsed="0"/>
-    <w:lsdException w:name="Colorful List Accent 2" w:semiHidden="0" w:uiPriority="72" w:unhideWhenUsed="0"/>
-    <w:lsdException w:name="Colorful Grid Accent 2" w:semiHidden="0" w:uiPriority="73" w:unhideWhenUsed="0"/>
-    <w:lsdException w:name="Light Shading Accent 3" w:semiHidden="0" w:uiPriority="60" w:unhideWhenUsed="0"/>
-    <w:lsdException w:name="Light List Accent 3" w:semiHidden="0" w:uiPriority="61" w:unhideWhenUsed="0"/>
-    <w:lsdException w:name="Light Grid Accent 3" w:semiHidden="0" w:uiPriority="62" w:unhideWhenUsed="0"/>
-    <w:lsdException w:name="Medium Shading 1 Accent 3" w:semiHidden="0" w:uiPriority="63" w:unhideWhenUsed="0"/>
-    <w:lsdException w:name="Medium Shading 2 Accent 3" w:semiHidden="0" w:uiPriority="64" w:unhideWhenUsed="0"/>
-    <w:lsdException w:name="Medium List 1 Accent 3" w:semiHidden="0" w:uiPriority="65" w:unhideWhenUsed="0"/>
-    <w:lsdException w:name="Medium List 2 Accent 3" w:semiHidden="0" w:uiPriority="66" w:unhideWhenUsed="0"/>
-    <w:lsdException w:name="Medium Grid 1 Accent 3" w:semiHidden="0" w:uiPriority="67" w:unhideWhenUsed="0"/>
-    <w:lsdException w:name="Medium Grid 2 Accent 3" w:semiHidden="0" w:uiPriority="68" w:unhideWhenUsed="0"/>
-    <w:lsdException w:name="Medium Grid 3 Accent 3" w:semiHidden="0" w:uiPriority="69" w:unhideWhenUsed="0"/>
-    <w:lsdException w:name="Dark List Accent 3" w:semiHidden="0" w:uiPriority="70" w:unhideWhenUsed="0"/>
-    <w:lsdException w:name="Colorful Shading Accent 3" w:semiHidden="0" w:uiPriority="71" w:unhideWhenUsed="0"/>
-    <w:lsdException w:name="Colorful List Accent 3" w:semiHidden="0" w:uiPriority="72" w:unhideWhenUsed="0"/>
-    <w:lsdException w:name="Colorful Grid Accent 3" w:semiHidden="0" w:uiPriority="73" w:unhideWhenUsed="0"/>
-    <w:lsdException w:name="Light Shading Accent 4" w:semiHidden="0" w:uiPriority="60" w:unhideWhenUsed="0"/>
-    <w:lsdException w:name="Light List Accent 4" w:semiHidden="0" w:uiPriority="61" w:unhideWhenUsed="0"/>
-    <w:lsdException w:name="Light Grid Accent 4" w:semiHidden="0" w:uiPriority="62" w:unhideWhenUsed="0"/>
-    <w:lsdException w:name="Medium Shading 1 Accent 4" w:semiHidden="0" w:uiPriority="63" w:unhideWhenUsed="0"/>
-    <w:lsdException w:name="Medium Shading 2 Accent 4" w:semiHidden="0" w:uiPriority="64" w:unhideWhenUsed="0"/>
-    <w:lsdException w:name="Medium List 1 Accent 4" w:semiHidden="0" w:uiPriority="65" w:unhideWhenUsed="0"/>
-    <w:lsdException w:name="Medium List 2 Accent 4" w:semiHidden="0" w:uiPriority="66" w:unhideWhenUsed="0"/>
-    <w:lsdException w:name="Medium Grid 1 Accent 4" w:semiHidden="0" w:uiPriority="67" w:unhideWhenUsed="0"/>
-    <w:lsdException w:name="Medium Grid 2 Accent 4" w:semiHidden="0" w:uiPriority="68" w:unhideWhenUsed="0"/>
-    <w:lsdException w:name="Medium Grid 3 Accent 4" w:semiHidden="0" w:uiPriority="69" w:unhideWhenUsed="0"/>
-    <w:lsdException w:name="Dark List Accent 4" w:semiHidden="0" w:uiPriority="70" w:unhideWhenUsed="0"/>
-    <w:lsdException w:name="Colorful Shading Accent 4" w:semiHidden="0" w:uiPriority="71" w:unhideWhenUsed="0"/>
-    <w:lsdException w:name="Colorful List Accent 4" w:semiHidden="0" w:uiPriority="72" w:unhideWhenUsed="0"/>
-    <w:lsdException w:name="Colorful Grid Accent 4" w:semiHidden="0" w:uiPriority="73" w:unhideWhenUsed="0"/>
-    <w:lsdException w:name="Light Shading Accent 5" w:semiHidden="0" w:uiPriority="60" w:unhideWhenUsed="0"/>
-    <w:lsdException w:name="Light List Accent 5" w:semiHidden="0" w:uiPriority="61" w:unhideWhenUsed="0"/>
-    <w:lsdException w:name="Light Grid Accent 5" w:semiHidden="0" w:uiPriority="62" w:unhideWhenUsed="0"/>
-    <w:lsdException w:name="Medium Shading 1 Accent 5" w:semiHidden="0" w:uiPriority="63" w:unhideWhenUsed="0"/>
-    <w:lsdException w:name="Medium Shading 2 Accent 5" w:semiHidden="0" w:uiPriority="64" w:unhideWhenUsed="0"/>
-    <w:lsdException w:name="Medium List 1 Accent 5" w:semiHidden="0" w:uiPriority="65" w:unhideWhenUsed="0"/>
-    <w:lsdException w:name="Medium List 2 Accent 5" w:semiHidden="0" w:uiPriority="66" w:unhideWhenUsed="0"/>
-    <w:lsdException w:name="Medium Grid 1 Accent 5" w:semiHidden="0" w:uiPriority="67" w:unhideWhenUsed="0"/>
-    <w:lsdException w:name="Medium Grid 2 Accent 5" w:semiHidden="0" w:uiPriority="68" w:unhideWhenUsed="0"/>
-    <w:lsdException w:name="Medium Grid 3 Accent 5" w:semiHidden="0" w:uiPriority="69" w:unhideWhenUsed="0"/>
-    <w:lsdException w:name="Dark List Accent 5" w:semiHidden="0" w:uiPriority="70" w:unhideWhenUsed="0"/>
-    <w:lsdException w:name="Colorful Shading Accent 5" w:semiHidden="0" w:uiPriority="71" w:unhideWhenUsed="0"/>
-    <w:lsdException w:name="Colorful List Accent 5" w:semiHidden="0" w:uiPriority="72" w:unhideWhenUsed="0"/>
-    <w:lsdException w:name="Colorful Grid Accent 5" w:semiHidden="0" w:uiPriority="73" w:unhideWhenUsed="0"/>
-    <w:lsdException w:name="Light Shading Accent 6" w:semiHidden="0" w:uiPriority="60" w:unhideWhenUsed="0"/>
-    <w:lsdException w:name="Light List Accent 6" w:semiHidden="0" w:uiPriority="61" w:unhideWhenUsed="0"/>
-    <w:lsdException w:name="Light Grid Accent 6" w:semiHidden="0" w:uiPriority="62" w:unhideWhenUsed="0"/>
-    <w:lsdException w:name="Medium Shading 1 Accent 6" w:semiHidden="0" w:uiPriority="63" w:unhideWhenUsed="0"/>
-    <w:lsdException w:name="Medium Shading 2 Accent 6" w:semiHidden="0" w:uiPriority="64" w:unhideWhenUsed="0"/>
-    <w:lsdException w:name="Medium List 1 Accent 6" w:semiHidden="0" w:uiPriority="65" w:unhideWhenUsed="0"/>
-    <w:lsdException w:name="Medium List 2 Accent 6" w:semiHidden="0" w:uiPriority="66" w:unhideWhenUsed="0"/>
-    <w:lsdException w:name="Medium Grid 1 Accent 6" w:semiHidden="0" w:uiPriority="67" w:unhideWhenUsed="0"/>
-    <w:lsdException w:name="Medium Grid 2 Accent 6" w:semiHidden="0" w:uiPriority="68" w:unhideWhenUsed="0"/>
-    <w:lsdException w:name="Medium Grid 3 Accent 6" w:semiHidden="0" w:uiPriority="69" w:unhideWhenUsed="0"/>
-    <w:lsdException w:name="Dark List Accent 6" w:semiHidden="0" w:uiPriority="70" w:unhideWhenUsed="0"/>
-    <w:lsdException w:name="Colorful Shading Accent 6" w:semiHidden="0" w:uiPriority="71" w:unhideWhenUsed="0"/>
-    <w:lsdException w:name="Colorful List Accent 6" w:semiHidden="0" w:uiPriority="72" w:unhideWhenUsed="0"/>
-    <w:lsdException w:name="Colorful Grid Accent 6" w:semiHidden="0" w:uiPriority="73" w:unhideWhenUsed="0"/>
-    <w:lsdException w:name="Subtle Emphasis" w:semiHidden="0" w:uiPriority="19" w:unhideWhenUsed="0" w:qFormat="1"/>
-    <w:lsdException w:name="Intense Emphasis" w:semiHidden="0" w:uiPriority="21" w:unhideWhenUsed="0" w:qFormat="1"/>
-    <w:lsdException w:name="Subtle Reference" w:semiHidden="0" w:uiPriority="31" w:unhideWhenUsed="0" w:qFormat="1"/>
-    <w:lsdException w:name="Intense Reference" w:semiHidden="0" w:uiPriority="32" w:unhideWhenUsed="0" w:qFormat="1"/>
-    <w:lsdException w:name="Book Title" w:semiHidden="0" w:uiPriority="33" w:unhideWhenUsed="0" w:qFormat="1"/>
-    <w:lsdException w:name="Bibliography" w:uiPriority="37"/>
-    <w:lsdException w:name="TOC Heading" w:uiPriority="39" w:qFormat="1"/>
-  </w:latentStyles>
-  <w:style w:type="paragraph" w:default="1" w:styleId="Standard">
-    <w:name w:val="Normal"/>
-    <w:qFormat/>
-    <w:rsid w:val="00775EE3"/>
-  </w:style>
-  <w:style w:type="character" w:default="1" w:styleId="Absatz-Standardschriftart">
-    <w:name w:val="Default Paragraph Font"/>
-    <w:uiPriority w:val="1"/>
-    <w:semiHidden/>
-    <w:unhideWhenUsed/>
-  </w:style>
-  <w:style w:type="table" w:default="1" w:styleId="NormaleTabelle">
-    <w:name w:val="Normal Table"/>
-    <w:uiPriority w:val="99"/>
-    <w:semiHidden/>
-    <w:unhideWhenUsed/>
-    <w:qFormat/>
-    <w:tblPr>
-      <w:tblInd w:w="0" w:type="dxa"/>
-      <w:tblCellMar>
-        <w:top w:w="0" w:type="dxa"/>
-        <w:left w:w="108" w:type="dxa"/>
-        <w:bottom w:w="0" w:type="dxa"/>
-        <w:right w:w="108" w:type="dxa"/>
-      </w:tblCellMar>
-    </w:tblPr>
-  </w:style>
-  <w:style w:type="numbering" w:default="1" w:styleId="KeineListe">
-    <w:name w:val="No List"/>
-    <w:uiPriority w:val="99"/>
-    <w:semiHidden/>
-    <w:unhideWhenUsed/>
-  </w:style>
-  <w:style w:type="paragraph" w:customStyle="1" w:styleId="454F723CC469409F92B893B7B63868FE">
-    <w:name w:val="454F723CC469409F92B893B7B63868FE"/>
-    <w:rsid w:val="004C4163"/>
-  </w:style>
-  <w:style w:type="paragraph" w:customStyle="1" w:styleId="9F92BD1ADE334E858B9F60D6E8AE55A6">
-    <w:name w:val="9F92BD1ADE334E858B9F60D6E8AE55A6"/>
-    <w:rsid w:val="004C4163"/>
-  </w:style>
-  <w:style w:type="paragraph" w:customStyle="1" w:styleId="47382C8354CB473F8657D65C8B44A364">
-    <w:name w:val="47382C8354CB473F8657D65C8B44A364"/>
-    <w:rsid w:val="004C4163"/>
-  </w:style>
-  <w:style w:type="paragraph" w:customStyle="1" w:styleId="7771CA14C6F74194AD830E3E203F6AC7">
-    <w:name w:val="7771CA14C6F74194AD830E3E203F6AC7"/>
-    <w:rsid w:val="004C4163"/>
-  </w:style>
-  <w:style w:type="paragraph" w:customStyle="1" w:styleId="1AD670593D7649AFB03841BB9DB20765">
-    <w:name w:val="1AD670593D7649AFB03841BB9DB20765"/>
-    <w:rsid w:val="004C4163"/>
-  </w:style>
-  <w:style w:type="paragraph" w:customStyle="1" w:styleId="5A390727A7774D91BBE09C67C7C00395">
-    <w:name w:val="5A390727A7774D91BBE09C67C7C00395"/>
-    <w:rsid w:val="004C4163"/>
-  </w:style>
-  <w:style w:type="paragraph" w:customStyle="1" w:styleId="3DB18450560C45E8B7CADACD3C86860E">
-    <w:name w:val="3DB18450560C45E8B7CADACD3C86860E"/>
-    <w:rsid w:val="004C4163"/>
-  </w:style>
-</w:styles>
-</file>
-
-<file path=word/glossary/webSettings.xml><?xml version="1.0" encoding="utf-8"?>
-<w:webSettings xmlns:r="http://schemas.openxmlformats.org/officeDocument/2006/relationships" xmlns:w="http://schemas.openxmlformats.org/wordprocessingml/2006/main">
-  <w:optimizeForBrowser/>
-</w:webSettings>
-</file>
-
 <file path=word/theme/theme1.xml><?xml version="1.0" encoding="utf-8"?>
 <a:theme xmlns:a="http://schemas.openxmlformats.org/drawingml/2006/main" name="Larissa-Design">
   <a:themeElements>
@@ -4570,7 +4267,7 @@
 </file>
 
 <file path=customXml/itemProps2.xml><?xml version="1.0" encoding="utf-8"?>
-<ds:datastoreItem xmlns:ds="http://schemas.openxmlformats.org/officeDocument/2006/customXml" ds:itemID="{A45ADFF5-DD62-4D4B-9D87-00EC7057F4DE}">
+<ds:datastoreItem xmlns:ds="http://schemas.openxmlformats.org/officeDocument/2006/customXml" ds:itemID="{ECD82649-543E-4FA9-B1C9-5D444DF9677D}">
   <ds:schemaRefs>
     <ds:schemaRef ds:uri="http://schemas.openxmlformats.org/officeDocument/2006/bibliography"/>
   </ds:schemaRefs>

</xml_diff>

<commit_message>
Doku erweitert Signed-off-by: HSklaWe <alexander.schulz10@gmx.de>
</commit_message>
<xml_diff>
--- a/Organisation/Dokumentation.docx
+++ b/Organisation/Dokumentation.docx
@@ -470,7 +470,7 @@
             </w:rPr>
             <w:fldChar w:fldCharType="separate"/>
           </w:r>
-          <w:hyperlink w:anchor="_Toc417986188" w:history="1">
+          <w:hyperlink w:anchor="_Toc419193376" w:history="1">
             <w:r>
               <w:rPr>
                 <w:rStyle w:val="Hyperlink"/>
@@ -512,7 +512,7 @@
                 <w:noProof/>
                 <w:webHidden/>
               </w:rPr>
-              <w:instrText xml:space="preserve"> PAGEREF _Toc417986188 \h </w:instrText>
+              <w:instrText xml:space="preserve"> PAGEREF _Toc419193376 \h </w:instrText>
             </w:r>
             <w:r>
               <w:rPr>
@@ -556,7 +556,7 @@
               <w:lang w:eastAsia="de-DE"/>
             </w:rPr>
           </w:pPr>
-          <w:hyperlink w:anchor="_Toc417986189" w:history="1">
+          <w:hyperlink w:anchor="_Toc419193377" w:history="1">
             <w:r>
               <w:rPr>
                 <w:rStyle w:val="Hyperlink"/>
@@ -598,7 +598,7 @@
                 <w:noProof/>
                 <w:webHidden/>
               </w:rPr>
-              <w:instrText xml:space="preserve"> PAGEREF _Toc417986189 \h </w:instrText>
+              <w:instrText xml:space="preserve"> PAGEREF _Toc419193377 \h </w:instrText>
             </w:r>
             <w:r>
               <w:rPr>
@@ -642,7 +642,7 @@
               <w:lang w:eastAsia="de-DE"/>
             </w:rPr>
           </w:pPr>
-          <w:hyperlink w:anchor="_Toc417986190" w:history="1">
+          <w:hyperlink w:anchor="_Toc419193378" w:history="1">
             <w:r>
               <w:rPr>
                 <w:rStyle w:val="Hyperlink"/>
@@ -684,7 +684,7 @@
                 <w:noProof/>
                 <w:webHidden/>
               </w:rPr>
-              <w:instrText xml:space="preserve"> PAGEREF _Toc417986190 \h </w:instrText>
+              <w:instrText xml:space="preserve"> PAGEREF _Toc419193378 \h </w:instrText>
             </w:r>
             <w:r>
               <w:rPr>
@@ -704,7 +704,7 @@
                 <w:noProof/>
                 <w:webHidden/>
               </w:rPr>
-              <w:t>- 1 -</w:t>
+              <w:t>- 2 -</w:t>
             </w:r>
             <w:r>
               <w:rPr>
@@ -728,7 +728,7 @@
               <w:lang w:eastAsia="de-DE"/>
             </w:rPr>
           </w:pPr>
-          <w:hyperlink w:anchor="_Toc417986191" w:history="1">
+          <w:hyperlink w:anchor="_Toc419193379" w:history="1">
             <w:r>
               <w:rPr>
                 <w:rStyle w:val="Hyperlink"/>
@@ -770,7 +770,7 @@
                 <w:noProof/>
                 <w:webHidden/>
               </w:rPr>
-              <w:instrText xml:space="preserve"> PAGEREF _Toc417986191 \h </w:instrText>
+              <w:instrText xml:space="preserve"> PAGEREF _Toc419193379 \h </w:instrText>
             </w:r>
             <w:r>
               <w:rPr>
@@ -814,7 +814,7 @@
               <w:lang w:eastAsia="de-DE"/>
             </w:rPr>
           </w:pPr>
-          <w:hyperlink w:anchor="_Toc417986192" w:history="1">
+          <w:hyperlink w:anchor="_Toc419193380" w:history="1">
             <w:r>
               <w:rPr>
                 <w:rStyle w:val="Hyperlink"/>
@@ -856,7 +856,7 @@
                 <w:noProof/>
                 <w:webHidden/>
               </w:rPr>
-              <w:instrText xml:space="preserve"> PAGEREF _Toc417986192 \h </w:instrText>
+              <w:instrText xml:space="preserve"> PAGEREF _Toc419193380 \h </w:instrText>
             </w:r>
             <w:r>
               <w:rPr>
@@ -900,7 +900,7 @@
               <w:lang w:eastAsia="de-DE"/>
             </w:rPr>
           </w:pPr>
-          <w:hyperlink w:anchor="_Toc417986193" w:history="1">
+          <w:hyperlink w:anchor="_Toc419193381" w:history="1">
             <w:r>
               <w:rPr>
                 <w:rStyle w:val="Hyperlink"/>
@@ -942,7 +942,7 @@
                 <w:noProof/>
                 <w:webHidden/>
               </w:rPr>
-              <w:instrText xml:space="preserve"> PAGEREF _Toc417986193 \h </w:instrText>
+              <w:instrText xml:space="preserve"> PAGEREF _Toc419193381 \h </w:instrText>
             </w:r>
             <w:r>
               <w:rPr>
@@ -986,7 +986,7 @@
               <w:lang w:eastAsia="de-DE"/>
             </w:rPr>
           </w:pPr>
-          <w:hyperlink w:anchor="_Toc417986194" w:history="1">
+          <w:hyperlink w:anchor="_Toc419193382" w:history="1">
             <w:r>
               <w:rPr>
                 <w:rStyle w:val="Hyperlink"/>
@@ -1028,7 +1028,7 @@
                 <w:noProof/>
                 <w:webHidden/>
               </w:rPr>
-              <w:instrText xml:space="preserve"> PAGEREF _Toc417986194 \h </w:instrText>
+              <w:instrText xml:space="preserve"> PAGEREF _Toc419193382 \h </w:instrText>
             </w:r>
             <w:r>
               <w:rPr>
@@ -1072,7 +1072,7 @@
               <w:lang w:eastAsia="de-DE"/>
             </w:rPr>
           </w:pPr>
-          <w:hyperlink w:anchor="_Toc417986195" w:history="1">
+          <w:hyperlink w:anchor="_Toc419193383" w:history="1">
             <w:r>
               <w:rPr>
                 <w:rStyle w:val="Hyperlink"/>
@@ -1093,7 +1093,7 @@
                 <w:rStyle w:val="Hyperlink"/>
                 <w:noProof/>
               </w:rPr>
-              <w:t>Architektur</w:t>
+              <w:t>Ordnerstruktur</w:t>
             </w:r>
             <w:r>
               <w:rPr>
@@ -1114,7 +1114,7 @@
                 <w:noProof/>
                 <w:webHidden/>
               </w:rPr>
-              <w:instrText xml:space="preserve"> PAGEREF _Toc417986195 \h </w:instrText>
+              <w:instrText xml:space="preserve"> PAGEREF _Toc419193383 \h </w:instrText>
             </w:r>
             <w:r>
               <w:rPr>
@@ -1134,7 +1134,7 @@
                 <w:noProof/>
                 <w:webHidden/>
               </w:rPr>
-              <w:t>- 2 -</w:t>
+              <w:t>- 3 -</w:t>
             </w:r>
             <w:r>
               <w:rPr>
@@ -1158,7 +1158,7 @@
               <w:lang w:eastAsia="de-DE"/>
             </w:rPr>
           </w:pPr>
-          <w:hyperlink w:anchor="_Toc417986196" w:history="1">
+          <w:hyperlink w:anchor="_Toc419193384" w:history="1">
             <w:r>
               <w:rPr>
                 <w:rStyle w:val="Hyperlink"/>
@@ -1179,7 +1179,7 @@
                 <w:rStyle w:val="Hyperlink"/>
                 <w:noProof/>
               </w:rPr>
-              <w:t>Datenbankrealisierung</w:t>
+              <w:t>Architektur</w:t>
             </w:r>
             <w:r>
               <w:rPr>
@@ -1200,7 +1200,7 @@
                 <w:noProof/>
                 <w:webHidden/>
               </w:rPr>
-              <w:instrText xml:space="preserve"> PAGEREF _Toc417986196 \h </w:instrText>
+              <w:instrText xml:space="preserve"> PAGEREF _Toc419193384 \h </w:instrText>
             </w:r>
             <w:r>
               <w:rPr>
@@ -1244,7 +1244,7 @@
               <w:lang w:eastAsia="de-DE"/>
             </w:rPr>
           </w:pPr>
-          <w:hyperlink w:anchor="_Toc417986197" w:history="1">
+          <w:hyperlink w:anchor="_Toc419193385" w:history="1">
             <w:r>
               <w:rPr>
                 <w:rStyle w:val="Hyperlink"/>
@@ -1265,7 +1265,7 @@
                 <w:rStyle w:val="Hyperlink"/>
                 <w:noProof/>
               </w:rPr>
-              <w:t>Java-Script-Anwendung</w:t>
+              <w:t>Datenbankrealisierung</w:t>
             </w:r>
             <w:r>
               <w:rPr>
@@ -1286,7 +1286,7 @@
                 <w:noProof/>
                 <w:webHidden/>
               </w:rPr>
-              <w:instrText xml:space="preserve"> PAGEREF _Toc417986197 \h </w:instrText>
+              <w:instrText xml:space="preserve"> PAGEREF _Toc419193385 \h </w:instrText>
             </w:r>
             <w:r>
               <w:rPr>
@@ -1330,7 +1330,7 @@
               <w:lang w:eastAsia="de-DE"/>
             </w:rPr>
           </w:pPr>
-          <w:hyperlink w:anchor="_Toc417986198" w:history="1">
+          <w:hyperlink w:anchor="_Toc419193386" w:history="1">
             <w:r>
               <w:rPr>
                 <w:rStyle w:val="Hyperlink"/>
@@ -1351,6 +1351,92 @@
                 <w:rStyle w:val="Hyperlink"/>
                 <w:noProof/>
               </w:rPr>
+              <w:t>Java-Script-Anwendung</w:t>
+            </w:r>
+            <w:r>
+              <w:rPr>
+                <w:noProof/>
+                <w:webHidden/>
+              </w:rPr>
+              <w:tab/>
+            </w:r>
+            <w:r>
+              <w:rPr>
+                <w:noProof/>
+                <w:webHidden/>
+              </w:rPr>
+              <w:fldChar w:fldCharType="begin"/>
+            </w:r>
+            <w:r>
+              <w:rPr>
+                <w:noProof/>
+                <w:webHidden/>
+              </w:rPr>
+              <w:instrText xml:space="preserve"> PAGEREF _Toc419193386 \h </w:instrText>
+            </w:r>
+            <w:r>
+              <w:rPr>
+                <w:noProof/>
+                <w:webHidden/>
+              </w:rPr>
+            </w:r>
+            <w:r>
+              <w:rPr>
+                <w:noProof/>
+                <w:webHidden/>
+              </w:rPr>
+              <w:fldChar w:fldCharType="separate"/>
+            </w:r>
+            <w:r>
+              <w:rPr>
+                <w:noProof/>
+                <w:webHidden/>
+              </w:rPr>
+              <w:t>- 4 -</w:t>
+            </w:r>
+            <w:r>
+              <w:rPr>
+                <w:noProof/>
+                <w:webHidden/>
+              </w:rPr>
+              <w:fldChar w:fldCharType="end"/>
+            </w:r>
+          </w:hyperlink>
+        </w:p>
+        <w:p>
+          <w:pPr>
+            <w:pStyle w:val="Verzeichnis2"/>
+            <w:tabs>
+              <w:tab w:val="left" w:pos="880"/>
+              <w:tab w:val="right" w:leader="dot" w:pos="9062"/>
+            </w:tabs>
+            <w:rPr>
+              <w:rFonts w:eastAsiaTheme="minorEastAsia"/>
+              <w:noProof/>
+              <w:lang w:eastAsia="de-DE"/>
+            </w:rPr>
+          </w:pPr>
+          <w:hyperlink w:anchor="_Toc419193387" w:history="1">
+            <w:r>
+              <w:rPr>
+                <w:rStyle w:val="Hyperlink"/>
+                <w:noProof/>
+              </w:rPr>
+              <w:t>4.6.</w:t>
+            </w:r>
+            <w:r>
+              <w:rPr>
+                <w:rFonts w:eastAsiaTheme="minorEastAsia"/>
+                <w:noProof/>
+                <w:lang w:eastAsia="de-DE"/>
+              </w:rPr>
+              <w:tab/>
+            </w:r>
+            <w:r>
+              <w:rPr>
+                <w:rStyle w:val="Hyperlink"/>
+                <w:noProof/>
+              </w:rPr>
               <w:t>Websiteprogrammierung</w:t>
             </w:r>
             <w:r>
@@ -1372,7 +1458,7 @@
                 <w:noProof/>
                 <w:webHidden/>
               </w:rPr>
-              <w:instrText xml:space="preserve"> PAGEREF _Toc417986198 \h </w:instrText>
+              <w:instrText xml:space="preserve"> PAGEREF _Toc419193387 \h </w:instrText>
             </w:r>
             <w:r>
               <w:rPr>
@@ -1392,7 +1478,7 @@
                 <w:noProof/>
                 <w:webHidden/>
               </w:rPr>
-              <w:t>- 3 -</w:t>
+              <w:t>- 4 -</w:t>
             </w:r>
             <w:r>
               <w:rPr>
@@ -1416,7 +1502,7 @@
               <w:lang w:eastAsia="de-DE"/>
             </w:rPr>
           </w:pPr>
-          <w:hyperlink w:anchor="_Toc417986199" w:history="1">
+          <w:hyperlink w:anchor="_Toc419193388" w:history="1">
             <w:r>
               <w:rPr>
                 <w:rStyle w:val="Hyperlink"/>
@@ -1458,7 +1544,7 @@
                 <w:noProof/>
                 <w:webHidden/>
               </w:rPr>
-              <w:instrText xml:space="preserve"> PAGEREF _Toc417986199 \h </w:instrText>
+              <w:instrText xml:space="preserve"> PAGEREF _Toc419193388 \h </w:instrText>
             </w:r>
             <w:r>
               <w:rPr>
@@ -1478,7 +1564,7 @@
                 <w:noProof/>
                 <w:webHidden/>
               </w:rPr>
-              <w:t>- 3 -</w:t>
+              <w:t>- 4 -</w:t>
             </w:r>
             <w:r>
               <w:rPr>
@@ -1502,7 +1588,7 @@
               <w:lang w:eastAsia="de-DE"/>
             </w:rPr>
           </w:pPr>
-          <w:hyperlink w:anchor="_Toc417986200" w:history="1">
+          <w:hyperlink w:anchor="_Toc419193389" w:history="1">
             <w:r>
               <w:rPr>
                 <w:rStyle w:val="Hyperlink"/>
@@ -1523,7 +1609,7 @@
                 <w:rStyle w:val="Hyperlink"/>
                 <w:noProof/>
               </w:rPr>
-              <w:t>Zusammenfassung</w:t>
+              <w:t>Zusammenfassung (Erweiterbarkeit)</w:t>
             </w:r>
             <w:r>
               <w:rPr>
@@ -1544,7 +1630,7 @@
                 <w:noProof/>
                 <w:webHidden/>
               </w:rPr>
-              <w:instrText xml:space="preserve"> PAGEREF _Toc417986200 \h </w:instrText>
+              <w:instrText xml:space="preserve"> PAGEREF _Toc419193389 \h </w:instrText>
             </w:r>
             <w:r>
               <w:rPr>
@@ -1564,7 +1650,7 @@
                 <w:noProof/>
                 <w:webHidden/>
               </w:rPr>
-              <w:t>- 4 -</w:t>
+              <w:t>- 5 -</w:t>
             </w:r>
             <w:r>
               <w:rPr>
@@ -1587,7 +1673,7 @@
               <w:lang w:eastAsia="de-DE"/>
             </w:rPr>
           </w:pPr>
-          <w:hyperlink w:anchor="_Toc417986201" w:history="1">
+          <w:hyperlink w:anchor="_Toc419193390" w:history="1">
             <w:r>
               <w:rPr>
                 <w:rStyle w:val="Hyperlink"/>
@@ -1614,7 +1700,7 @@
                 <w:noProof/>
                 <w:webHidden/>
               </w:rPr>
-              <w:instrText xml:space="preserve"> PAGEREF _Toc417986201 \h </w:instrText>
+              <w:instrText xml:space="preserve"> PAGEREF _Toc419193390 \h </w:instrText>
             </w:r>
             <w:r>
               <w:rPr>
@@ -1634,7 +1720,7 @@
                 <w:noProof/>
                 <w:webHidden/>
               </w:rPr>
-              <w:t>- 5 -</w:t>
+              <w:t>- 6 -</w:t>
             </w:r>
             <w:r>
               <w:rPr>
@@ -1682,7 +1768,7 @@
           <w:color w:val="943634" w:themeColor="accent2" w:themeShade="BF"/>
         </w:rPr>
       </w:pPr>
-      <w:bookmarkStart w:id="0" w:name="_Toc417986188"/>
+      <w:bookmarkStart w:id="0" w:name="_Toc419193376"/>
       <w:r>
         <w:rPr>
           <w:rStyle w:val="IntensiverVerweis"/>
@@ -1716,7 +1802,7 @@
           <w:color w:val="943634" w:themeColor="accent2" w:themeShade="BF"/>
         </w:rPr>
       </w:pPr>
-      <w:bookmarkStart w:id="1" w:name="_Toc417986189"/>
+      <w:bookmarkStart w:id="1" w:name="_Toc419193377"/>
       <w:r>
         <w:rPr>
           <w:color w:val="943634" w:themeColor="accent2" w:themeShade="BF"/>
@@ -1839,7 +1925,7 @@
           <w:color w:val="943634" w:themeColor="accent2" w:themeShade="BF"/>
         </w:rPr>
       </w:pPr>
-      <w:bookmarkStart w:id="2" w:name="_Toc417986190"/>
+      <w:bookmarkStart w:id="2" w:name="_Toc419193378"/>
       <w:r>
         <w:rPr>
           <w:color w:val="943634" w:themeColor="accent2" w:themeShade="BF"/>
@@ -1866,7 +1952,7 @@
           <w:color w:val="943634" w:themeColor="accent2" w:themeShade="BF"/>
         </w:rPr>
       </w:pPr>
-      <w:bookmarkStart w:id="3" w:name="_Toc417986191"/>
+      <w:bookmarkStart w:id="3" w:name="_Toc419193379"/>
       <w:r>
         <w:rPr>
           <w:color w:val="943634" w:themeColor="accent2" w:themeShade="BF"/>
@@ -1909,7 +1995,7 @@
           <w:color w:val="943634" w:themeColor="accent2" w:themeShade="BF"/>
         </w:rPr>
       </w:pPr>
-      <w:bookmarkStart w:id="4" w:name="_Toc417986192"/>
+      <w:bookmarkStart w:id="4" w:name="_Toc419193380"/>
       <w:r>
         <w:rPr>
           <w:color w:val="943634" w:themeColor="accent2" w:themeShade="BF"/>
@@ -1966,7 +2052,7 @@
           <w:color w:val="943634" w:themeColor="accent2" w:themeShade="BF"/>
         </w:rPr>
       </w:pPr>
-      <w:bookmarkStart w:id="5" w:name="_Toc417986193"/>
+      <w:bookmarkStart w:id="5" w:name="_Toc419193381"/>
       <w:r>
         <w:rPr>
           <w:color w:val="943634" w:themeColor="accent2" w:themeShade="BF"/>
@@ -1998,7 +2084,7 @@
         </w:rPr>
         <w:t xml:space="preserve"> </w:t>
       </w:r>
-      <w:bookmarkStart w:id="6" w:name="_Toc417986194"/>
+      <w:bookmarkStart w:id="6" w:name="_Toc419193382"/>
       <w:r>
         <w:rPr>
           <w:color w:val="943634" w:themeColor="accent2" w:themeShade="BF"/>
@@ -2035,6 +2121,7 @@
         <w:t>Anders als in anderen Spielen ist es nicht nur möglich gegen einen Computerspieler zu spielen, sondern auch eine Mehrspielerpartie anzufangen. Auch diese kann gespeichert und geladen werden, falls die Spieler nur rundenbasiert aufgrund fehlender Zeit spielen möchten.</w:t>
       </w:r>
     </w:p>
+    <w:p/>
     <w:p>
       <w:pPr>
         <w:pStyle w:val="berschrift2"/>
@@ -2047,22 +2134,135 @@
           <w:color w:val="943634" w:themeColor="accent2" w:themeShade="BF"/>
         </w:rPr>
       </w:pPr>
+      <w:bookmarkStart w:id="7" w:name="_Toc419193383"/>
       <w:r>
         <w:rPr>
           <w:color w:val="943634" w:themeColor="accent2" w:themeShade="BF"/>
         </w:rPr>
-        <w:t xml:space="preserve"> </w:t>
-      </w:r>
-      <w:bookmarkStart w:id="7" w:name="_Toc417986195"/>
-      <w:r>
-        <w:rPr>
-          <w:color w:val="943634" w:themeColor="accent2" w:themeShade="BF"/>
-        </w:rPr>
-        <w:t>Architektur</w:t>
+        <w:lastRenderedPageBreak/>
+        <w:t>Ordnerstruktur</w:t>
       </w:r>
       <w:bookmarkEnd w:id="7"/>
     </w:p>
-    <w:p/>
+    <w:p>
+      <w:r>
+        <w:t>Intern ist Schiffe Versenken in der folgenden Ordnerstruktur organisiert:</w:t>
+      </w:r>
+    </w:p>
+    <w:p>
+      <w:r>
+        <w:object w:dxaOrig="11086" w:dyaOrig="6780">
+          <v:shapetype id="_x0000_t75" coordsize="21600,21600" o:spt="75" o:preferrelative="t" path="m@4@5l@4@11@9@11@9@5xe" filled="f" stroked="f">
+            <v:stroke joinstyle="miter"/>
+            <v:formulas>
+              <v:f eqn="if lineDrawn pixelLineWidth 0"/>
+              <v:f eqn="sum @0 1 0"/>
+              <v:f eqn="sum 0 0 @1"/>
+              <v:f eqn="prod @2 1 2"/>
+              <v:f eqn="prod @3 21600 pixelWidth"/>
+              <v:f eqn="prod @3 21600 pixelHeight"/>
+              <v:f eqn="sum @0 0 1"/>
+              <v:f eqn="prod @6 1 2"/>
+              <v:f eqn="prod @7 21600 pixelWidth"/>
+              <v:f eqn="sum @8 21600 0"/>
+              <v:f eqn="prod @7 21600 pixelHeight"/>
+              <v:f eqn="sum @10 21600 0"/>
+            </v:formulas>
+            <v:path o:extrusionok="f" gradientshapeok="t" o:connecttype="rect"/>
+            <o:lock v:ext="edit" aspectratio="t"/>
+          </v:shapetype>
+          <v:shape id="_x0000_i1025" type="#_x0000_t75" style="width:453.3pt;height:277.05pt" o:ole="">
+            <v:imagedata r:id="rId12" o:title=""/>
+          </v:shape>
+          <o:OLEObject Type="Embed" ProgID="Visio.Drawing.15" ShapeID="_x0000_i1025" DrawAspect="Content" ObjectID="_1492935982" r:id="rId13"/>
+        </w:object>
+      </w:r>
+    </w:p>
+    <w:p>
+      <w:r>
+        <w:t xml:space="preserve">In dem Ordner </w:t>
+      </w:r>
+      <w:r>
+        <w:t>"</w:t>
+      </w:r>
+      <w:r>
+        <w:t>Organisation</w:t>
+      </w:r>
+      <w:r>
+        <w:t>"</w:t>
+      </w:r>
+      <w:r>
+        <w:t xml:space="preserve"> werden alle wichtigen Daten zu</w:t>
+      </w:r>
+      <w:r>
+        <w:t>r Dokumentation</w:t>
+      </w:r>
+      <w:r>
+        <w:t xml:space="preserve"> gespeichert. Der Ordner </w:t>
+      </w:r>
+      <w:r>
+        <w:t>"</w:t>
+      </w:r>
+      <w:r>
+        <w:t>Datenbank</w:t>
+      </w:r>
+      <w:r>
+        <w:t>"</w:t>
+      </w:r>
+      <w:r>
+        <w:t xml:space="preserve"> beinhaltet die nötigen Dateien, welche zum Betrieben der Datenbank nötig sind. Hier werden auch die Speicher- und Ladedateien, sowie Logins gespeichert. Die Websitedaten an sich werden in dem Ordner </w:t>
+      </w:r>
+      <w:r>
+        <w:t>"</w:t>
+      </w:r>
+      <w:r>
+        <w:t>Website</w:t>
+      </w:r>
+      <w:r>
+        <w:t>"</w:t>
+      </w:r>
+      <w:r>
+        <w:t xml:space="preserve"> gehalten. Dazu zählen sowohl die Logik, als auch die Designs und die Kommunikation mit der Datenbank. Die Ordner </w:t>
+      </w:r>
+      <w:r>
+        <w:t>"</w:t>
+      </w:r>
+      <w:r>
+        <w:t>DAO</w:t>
+      </w:r>
+      <w:r>
+        <w:t>"</w:t>
+      </w:r>
+      <w:r>
+        <w:t xml:space="preserve">, </w:t>
+      </w:r>
+      <w:r>
+        <w:t>"</w:t>
+      </w:r>
+      <w:r>
+        <w:t>Rest</w:t>
+      </w:r>
+      <w:r>
+        <w:t>"</w:t>
+      </w:r>
+      <w:r>
+        <w:t xml:space="preserve"> und </w:t>
+      </w:r>
+      <w:r>
+        <w:t>"</w:t>
+      </w:r>
+      <w:proofErr w:type="spellStart"/>
+      <w:r>
+        <w:t>scripts</w:t>
+      </w:r>
+      <w:proofErr w:type="spellEnd"/>
+      <w:r>
+        <w:t>"</w:t>
+      </w:r>
+      <w:r>
+        <w:t xml:space="preserve"> weisen noch weitere Unterdateien auf, welche für den Inhalt und den Betrieb der Website notwendig sind.</w:t>
+      </w:r>
+    </w:p>
     <w:p>
       <w:pPr>
         <w:pStyle w:val="berschrift2"/>
@@ -2079,51 +2279,18 @@
         <w:rPr>
           <w:color w:val="943634" w:themeColor="accent2" w:themeShade="BF"/>
         </w:rPr>
-        <w:lastRenderedPageBreak/>
         <w:t xml:space="preserve"> </w:t>
       </w:r>
-      <w:bookmarkStart w:id="8" w:name="_Toc417986196"/>
+      <w:bookmarkStart w:id="8" w:name="_Toc419193384"/>
       <w:r>
         <w:rPr>
           <w:color w:val="943634" w:themeColor="accent2" w:themeShade="BF"/>
         </w:rPr>
-        <w:t>Datenbankrealisierung</w:t>
+        <w:t>Architektur</w:t>
       </w:r>
       <w:bookmarkEnd w:id="8"/>
     </w:p>
-    <w:p>
-      <w:r>
-        <w:t xml:space="preserve">Das Datenmodell der Datenbank ist möglichst einfach gehalten. </w:t>
-      </w:r>
-      <w:r>
-        <w:t>Sowohl die GUI der Website, als auch das Spiel selbst kommunizieren stets mit der Datenbank. Die Website speichert persönliche Daten, welche aus Registrierungsvorgängen gewonnen werden, in der Datenbank. Diese werden ebenfalls verwendet, um spätere Logins verschiedener Benutzer zu ermöglichen und zu verifizieren.</w:t>
-      </w:r>
-    </w:p>
-    <w:p>
-      <w:r>
-        <w:t>Für das Spiel an sich wird in der Datenbank pro Partie ein Zustand gespeichert. Dieser kann Phase 1 (Schiffe setzen), Phase 2 (Schiffe versenken), Spieler 1 gewonnen oder Spieler 2 gewonnen sein.</w:t>
-      </w:r>
-      <w:r>
-        <w:t xml:space="preserve"> Danach </w:t>
-      </w:r>
-      <w:r>
-        <w:t xml:space="preserve">kommuniziert </w:t>
-      </w:r>
-      <w:r>
-        <w:t xml:space="preserve"> das Spiel</w:t>
-      </w:r>
-      <w:r>
-        <w:t xml:space="preserve"> immer "rundenbasiert" mit der Datenbank. Bei jedem Spielzug</w:t>
-      </w:r>
-      <w:r>
-        <w:t xml:space="preserve"> werden dann verschiedene Spielzugtypen mit jeweils unterschiedlichen Farbcodes gespeichert. Diese sind Setzen, Löschen und Angriff. </w:t>
-      </w:r>
-    </w:p>
-    <w:p>
-      <w:r>
-        <w:t>Durch diese verschiedenen Zustände und Spielzugtypen wird es außerdem ermöglicht, eine Spieler- bzw. Spielstatistik zu erstellen.</w:t>
-      </w:r>
-    </w:p>
+    <w:p/>
     <w:p>
       <w:pPr>
         <w:pStyle w:val="berschrift2"/>
@@ -2142,30 +2309,48 @@
         </w:rPr>
         <w:t xml:space="preserve"> </w:t>
       </w:r>
-      <w:bookmarkStart w:id="9" w:name="_Toc417986197"/>
+      <w:bookmarkStart w:id="9" w:name="_Toc419193385"/>
       <w:r>
         <w:rPr>
           <w:color w:val="943634" w:themeColor="accent2" w:themeShade="BF"/>
         </w:rPr>
-        <w:t>Java-Script-</w:t>
-      </w:r>
-      <w:r>
-        <w:rPr>
-          <w:color w:val="943634" w:themeColor="accent2" w:themeShade="BF"/>
-        </w:rPr>
-        <w:t>Anwendung</w:t>
+        <w:t>Datenbankrealisierung</w:t>
       </w:r>
       <w:bookmarkEnd w:id="9"/>
     </w:p>
     <w:p>
-      <w:pPr>
-        <w:ind w:left="709" w:hanging="567"/>
-      </w:pPr>
-    </w:p>
-    <w:p>
-      <w:pPr>
-        <w:ind w:left="709" w:hanging="567"/>
-      </w:pPr>
+      <w:r>
+        <w:t xml:space="preserve">Das Datenmodell der Datenbank ist möglichst einfach gehalten. </w:t>
+      </w:r>
+      <w:r>
+        <w:t>Sowohl die GUI der Website, als auch das Spiel selbst kommunizieren stets mit der Datenbank. Die Website speichert persönliche Daten, welche aus Registrierungsvorgängen gewonnen werden, in der Datenbank. Diese werden ebenfalls verwendet, um spätere Logins verschiedener Benutzer zu ermöglichen und zu verifizieren.</w:t>
+      </w:r>
+    </w:p>
+    <w:p>
+      <w:r>
+        <w:t>Für das Spiel an sich wird in der Datenbank pro Partie ein Zustand gespeichert. Dieser kann Phase 1 (Schiffe setzen), Phase 2 (Schiffe versenken), Spieler 1 gewonnen oder Spieler 2 gewonnen sein.</w:t>
+      </w:r>
+      <w:r>
+        <w:t xml:space="preserve"> Danach </w:t>
+      </w:r>
+      <w:r>
+        <w:t xml:space="preserve">kommuniziert </w:t>
+      </w:r>
+      <w:r>
+        <w:t xml:space="preserve"> das Spiel</w:t>
+      </w:r>
+      <w:r>
+        <w:t xml:space="preserve"> immer "rundenbasiert" mit der Datenbank. Bei jedem Spielzug</w:t>
+      </w:r>
+      <w:r>
+        <w:t xml:space="preserve"> werden dann verschiedene Spielzugtypen mit jeweils unterschiedlichen Farbcodes gespeichert. Diese sind Setzen, Löschen und Angriff. </w:t>
+      </w:r>
+    </w:p>
+    <w:p>
+      <w:r>
+        <w:lastRenderedPageBreak/>
+        <w:t>Durch diese verschiedenen Zustände und Spielzugtypen wird es außerdem ermöglicht, eine Spieler- bzw. Spielstatistik zu erstellen.</w:t>
+      </w:r>
     </w:p>
     <w:p>
       <w:pPr>
@@ -2185,20 +2370,115 @@
         </w:rPr>
         <w:t xml:space="preserve"> </w:t>
       </w:r>
-      <w:bookmarkStart w:id="10" w:name="_Toc417986198"/>
+      <w:bookmarkStart w:id="10" w:name="_Toc419193386"/>
       <w:r>
         <w:rPr>
           <w:color w:val="943634" w:themeColor="accent2" w:themeShade="BF"/>
         </w:rPr>
+        <w:t>Java-Script-</w:t>
+      </w:r>
+      <w:r>
+        <w:rPr>
+          <w:color w:val="943634" w:themeColor="accent2" w:themeShade="BF"/>
+        </w:rPr>
+        <w:t>Anwendung</w:t>
+      </w:r>
+      <w:bookmarkEnd w:id="10"/>
+    </w:p>
+    <w:p>
+      <w:pPr>
+        <w:ind w:left="709" w:hanging="567"/>
+      </w:pPr>
+    </w:p>
+    <w:p>
+      <w:pPr>
+        <w:ind w:left="709" w:hanging="567"/>
+      </w:pPr>
+    </w:p>
+    <w:p>
+      <w:pPr>
+        <w:pStyle w:val="berschrift2"/>
+        <w:numPr>
+          <w:ilvl w:val="1"/>
+          <w:numId w:val="1"/>
+        </w:numPr>
+        <w:ind w:left="709" w:hanging="567"/>
+        <w:rPr>
+          <w:color w:val="943634" w:themeColor="accent2" w:themeShade="BF"/>
+        </w:rPr>
+      </w:pPr>
+      <w:r>
+        <w:rPr>
+          <w:color w:val="943634" w:themeColor="accent2" w:themeShade="BF"/>
+        </w:rPr>
+        <w:t xml:space="preserve"> </w:t>
+      </w:r>
+      <w:bookmarkStart w:id="11" w:name="_Toc419193387"/>
+      <w:r>
+        <w:rPr>
+          <w:color w:val="943634" w:themeColor="accent2" w:themeShade="BF"/>
+        </w:rPr>
         <w:t>Websiteprogrammierung</w:t>
       </w:r>
-      <w:bookmarkEnd w:id="10"/>
+      <w:bookmarkEnd w:id="11"/>
     </w:p>
     <w:p/>
     <w:p/>
-    <w:p/>
-    <w:p/>
-    <w:p/>
+    <w:p>
+      <w:pPr>
+        <w:pStyle w:val="berschrift2"/>
+        <w:numPr>
+          <w:ilvl w:val="1"/>
+          <w:numId w:val="1"/>
+        </w:numPr>
+        <w:ind w:left="709" w:hanging="567"/>
+        <w:rPr>
+          <w:color w:val="943634" w:themeColor="accent2" w:themeShade="BF"/>
+        </w:rPr>
+      </w:pPr>
+      <w:r>
+        <w:rPr>
+          <w:color w:val="943634" w:themeColor="accent2" w:themeShade="BF"/>
+        </w:rPr>
+        <w:t>Sicherheit</w:t>
+      </w:r>
+    </w:p>
+    <w:p>
+      <w:r>
+        <w:t>Schiffe Versenken ist durch einen qualitativen Programmierstil vor ungewollter und gewollter Manipulation durch Benutzer gesichert. Mit Hilfe von .</w:t>
+      </w:r>
+      <w:r>
+        <w:t>...........</w:t>
+      </w:r>
+      <w:r>
+        <w:t>.. werden SQL-</w:t>
+      </w:r>
+      <w:proofErr w:type="spellStart"/>
+      <w:r>
+        <w:t>Injections</w:t>
+      </w:r>
+      <w:proofErr w:type="spellEnd"/>
+      <w:r>
+        <w:t xml:space="preserve"> verhindert, welche Schäden in der Datenbank hervorrufen könnten. Auch Session-</w:t>
+      </w:r>
+      <w:proofErr w:type="spellStart"/>
+      <w:r>
+        <w:t>Hijacking</w:t>
+      </w:r>
+      <w:proofErr w:type="spellEnd"/>
+      <w:r>
+        <w:t xml:space="preserve"> wird mittels .</w:t>
+      </w:r>
+      <w:r>
+        <w:t>..........</w:t>
+      </w:r>
+      <w:r>
+        <w:t>.. verhindert. So sind Nutzer vor dem Übergriff auf Ihre Spieldaten geschützt</w:t>
+      </w:r>
+      <w:r>
+        <w:t>.</w:t>
+      </w:r>
+    </w:p>
     <w:p>
       <w:pPr>
         <w:pStyle w:val="berschrift1"/>
@@ -2210,7 +2490,7 @@
           <w:color w:val="943634" w:themeColor="accent2" w:themeShade="BF"/>
         </w:rPr>
       </w:pPr>
-      <w:bookmarkStart w:id="11" w:name="_Toc417986199"/>
+      <w:bookmarkStart w:id="12" w:name="_Toc419193388"/>
       <w:r>
         <w:rPr>
           <w:color w:val="943634" w:themeColor="accent2" w:themeShade="BF"/>
@@ -2223,7 +2503,7 @@
         </w:rPr>
         <w:t>ablauf</w:t>
       </w:r>
-      <w:bookmarkEnd w:id="11"/>
+      <w:bookmarkEnd w:id="12"/>
     </w:p>
     <w:p>
       <w:r>
@@ -2285,56 +2565,56 @@
         <w:t xml:space="preserve">eine neue </w:t>
       </w:r>
       <w:r>
-        <w:t xml:space="preserve">Einzelspieler- oder </w:t>
+        <w:t>Einzelspieler- oder Mehrspielerp</w:t>
+      </w:r>
+      <w:r>
+        <w:t>artie gestartet werden soll.</w:t>
+      </w:r>
+      <w:r>
+        <w:t xml:space="preserve"> Wird eine neue </w:t>
+      </w:r>
+      <w:r>
+        <w:t>Einzelspielerp</w:t>
+      </w:r>
+      <w:r>
+        <w:t>artie gestartet, müssen im ersten Schritt alle Schiffe der eigenen Flotte auf dem unteren Spielfeld platziert werden.</w:t>
+      </w:r>
+      <w:r>
+        <w:t xml:space="preserve"> Dafür müssen lediglich die abgebildeten Kästchen angeklickt werden</w:t>
+      </w:r>
+      <w:r>
+        <w:t>. Wurde ein Schiff platziert, wird das Kästchen schwarz eingefärbt</w:t>
+      </w:r>
+      <w:r>
+        <w:t>.</w:t>
+      </w:r>
+      <w:r>
+        <w:t xml:space="preserve"> Dabei</w:t>
+      </w:r>
+      <w:r>
+        <w:t xml:space="preserve"> dürfen die Schiffe nur waagerecht oder senkrecht und nicht über K</w:t>
+      </w:r>
+      <w:r>
+        <w:t>reuz,</w:t>
+      </w:r>
+      <w:r>
+        <w:t xml:space="preserve"> über Eck </w:t>
+      </w:r>
+      <w:r>
+        <w:t xml:space="preserve">oder nebeneinander </w:t>
+      </w:r>
+      <w:r>
+        <w:t>platziert werden.</w:t>
+      </w:r>
+      <w:r>
+        <w:t xml:space="preserve"> Eine Korrektur der Platzierung ist durch nochmaliges Klicken auf ein Kästchen möglich.</w:t>
+      </w:r>
+      <w:r>
+        <w:t xml:space="preserve"> Sind alle Schiffe durch den Spieler abschließend platziert, wird mit dem Bestätigungsbutton die Runde gestartet. Im Unterschied zu Mehrspielerpartie </w:t>
       </w:r>
       <w:r>
         <w:lastRenderedPageBreak/>
-        <w:t>Mehrspielerp</w:t>
-      </w:r>
-      <w:r>
-        <w:t>artie gestartet werden soll.</w:t>
-      </w:r>
-      <w:r>
-        <w:t xml:space="preserve"> Wird eine neue </w:t>
-      </w:r>
-      <w:r>
-        <w:t>Einzelspielerp</w:t>
-      </w:r>
-      <w:r>
-        <w:t>artie gestartet, müssen im ersten Schritt alle Schiffe der eigenen Flotte auf dem unteren Spielfeld platziert werden.</w:t>
-      </w:r>
-      <w:r>
-        <w:t xml:space="preserve"> Dafür müssen lediglich die abgebildeten Kästchen angeklickt werden</w:t>
-      </w:r>
-      <w:r>
-        <w:t>. Wurde ein Schiff platziert, wird das Kästchen schwarz eingefärbt</w:t>
-      </w:r>
-      <w:r>
-        <w:t>.</w:t>
-      </w:r>
-      <w:r>
-        <w:t xml:space="preserve"> Dabei</w:t>
-      </w:r>
-      <w:r>
-        <w:t xml:space="preserve"> dürfen die Schiffe nur waagerecht oder senkrecht und nicht über K</w:t>
-      </w:r>
-      <w:r>
-        <w:t>reuz,</w:t>
-      </w:r>
-      <w:r>
-        <w:t xml:space="preserve"> über Eck </w:t>
-      </w:r>
-      <w:r>
-        <w:t xml:space="preserve">oder nebeneinander </w:t>
-      </w:r>
-      <w:r>
-        <w:t>platziert werden.</w:t>
-      </w:r>
-      <w:r>
-        <w:t xml:space="preserve"> Eine Korrektur der Platzierung ist durch nochmaliges Klicken auf ein Kästchen möglich.</w:t>
-      </w:r>
-      <w:r>
-        <w:t xml:space="preserve"> Sind alle Schiffe durch den Spieler abschließend platziert, wird mit dem Bestätigungsbutton die Runde gestartet. Im Unterschied zu Mehrspielerpartie muss hier nicht erst auf einen gegnerischen Spieler bei der Verbindung und der Schiffplatzierung gewartet werden.</w:t>
+        <w:t>muss hier nicht erst auf einen gegnerischen Spieler bei der Verbindung und der Schiffplatzierung gewartet werden.</w:t>
       </w:r>
     </w:p>
     <w:p>
@@ -2342,7 +2622,13 @@
         <w:t xml:space="preserve">Zu Beginn jeder Runde muss der Spieler auf dem oberen Spielfeld ein </w:t>
       </w:r>
       <w:r>
-        <w:t xml:space="preserve">"Schuss" abgeben um ein gegnerisches Schiff zu treffen. Dies geschieht durch ein einfachen Klick in ein Kästchen. Hat der Spieler keinen Treffer gelandet, wird das Kästchen .......... eingefärbt und der Gegenspieler ist an der Reihe. Hat der Spieler jedoch einen Treffer gelandet, wird das Kästchen </w:t>
+        <w:t>"Schuss" abgeben um ein gegnerisches Schiff zu treffen. Dies geschieht durch ein einfachen Klick in ein Kästchen. Hat der Spieler keinen Treffer gelandet, wird das Kästchen ......</w:t>
+      </w:r>
+      <w:r>
+        <w:t>......</w:t>
+      </w:r>
+      <w:r>
+        <w:t xml:space="preserve">.... eingefärbt und der Gegenspieler ist an der Reihe. Hat der Spieler jedoch einen Treffer gelandet, wird das Kästchen </w:t>
       </w:r>
       <w:r>
         <w:t>rot</w:t>
@@ -2378,20 +2664,20 @@
           <w:color w:val="943634" w:themeColor="accent2" w:themeShade="BF"/>
         </w:rPr>
       </w:pPr>
-      <w:bookmarkStart w:id="12" w:name="_Toc417986200"/>
+      <w:bookmarkStart w:id="13" w:name="_Toc419193389"/>
       <w:r>
         <w:rPr>
           <w:color w:val="943634" w:themeColor="accent2" w:themeShade="BF"/>
         </w:rPr>
         <w:t>Zusammenfassung</w:t>
       </w:r>
-      <w:bookmarkEnd w:id="12"/>
       <w:r>
         <w:rPr>
           <w:color w:val="943634" w:themeColor="accent2" w:themeShade="BF"/>
         </w:rPr>
         <w:t xml:space="preserve"> (Erweiterbarkeit)</w:t>
       </w:r>
+      <w:bookmarkEnd w:id="13"/>
     </w:p>
     <w:p>
       <w:pPr>
@@ -2486,7 +2772,7 @@
           <w:u w:val="none"/>
         </w:rPr>
       </w:pPr>
-      <w:bookmarkStart w:id="13" w:name="_Toc417986201"/>
+      <w:bookmarkStart w:id="14" w:name="_Toc419193390"/>
       <w:r>
         <w:rPr>
           <w:rStyle w:val="IntensiverVerweis"/>
@@ -2499,7 +2785,7 @@
         <w:lastRenderedPageBreak/>
         <w:t>Eigenständigkeitserklärung</w:t>
       </w:r>
-      <w:bookmarkEnd w:id="13"/>
+      <w:bookmarkEnd w:id="14"/>
     </w:p>
     <w:p/>
     <w:p>
@@ -2507,6 +2793,7 @@
         <w:t>Hiermit erklären wir, dass die vorliegende Projektarbeit von uns selbständig erarbeitet und verfasst wurde.</w:t>
       </w:r>
     </w:p>
+    <w:p/>
     <w:p/>
     <w:p>
       <w:pPr>
@@ -2612,6 +2899,14 @@
           <w:sz w:val="20"/>
         </w:rPr>
       </w:pPr>
+    </w:p>
+    <w:p>
+      <w:pPr>
+        <w:jc w:val="left"/>
+        <w:rPr>
+          <w:sz w:val="20"/>
+        </w:rPr>
+      </w:pPr>
       <w:r>
         <w:rPr>
           <w:noProof/>
@@ -2729,6 +3024,14 @@
           <w:sz w:val="20"/>
         </w:rPr>
       </w:pPr>
+    </w:p>
+    <w:p>
+      <w:pPr>
+        <w:jc w:val="left"/>
+        <w:rPr>
+          <w:sz w:val="20"/>
+        </w:rPr>
+      </w:pPr>
       <w:r>
         <w:rPr>
           <w:noProof/>
@@ -2838,6 +3141,14 @@
           <w:sz w:val="20"/>
         </w:rPr>
       </w:pPr>
+    </w:p>
+    <w:p>
+      <w:pPr>
+        <w:jc w:val="left"/>
+        <w:rPr>
+          <w:sz w:val="20"/>
+        </w:rPr>
+      </w:pPr>
       <w:r>
         <w:rPr>
           <w:noProof/>
@@ -2939,6 +3250,14 @@
           <w:sz w:val="20"/>
         </w:rPr>
       </w:pPr>
+    </w:p>
+    <w:p>
+      <w:pPr>
+        <w:jc w:val="left"/>
+        <w:rPr>
+          <w:sz w:val="20"/>
+        </w:rPr>
+      </w:pPr>
       <w:r>
         <w:rPr>
           <w:noProof/>
@@ -3020,7 +3339,7 @@
     </w:p>
     <w:p/>
     <w:sectPr>
-      <w:footerReference w:type="first" r:id="rId12"/>
+      <w:footerReference w:type="first" r:id="rId14"/>
       <w:type w:val="continuous"/>
       <w:pgSz w:w="11906" w:h="16838"/>
       <w:pgMar w:top="1417" w:right="1417" w:bottom="1134" w:left="1417" w:header="708" w:footer="708" w:gutter="0"/>
@@ -3106,7 +3425,7 @@
                           <w:rPr>
                             <w:noProof/>
                           </w:rPr>
-                          <w:t xml:space="preserve"> 4 -</w:t>
+                          <w:t xml:space="preserve"> 5 -</w:t>
                         </w:r>
                       </w:fldSimple>
                     </w:p>
@@ -4267,7 +4586,7 @@
 </file>
 
 <file path=customXml/itemProps2.xml><?xml version="1.0" encoding="utf-8"?>
-<ds:datastoreItem xmlns:ds="http://schemas.openxmlformats.org/officeDocument/2006/customXml" ds:itemID="{ECD82649-543E-4FA9-B1C9-5D444DF9677D}">
+<ds:datastoreItem xmlns:ds="http://schemas.openxmlformats.org/officeDocument/2006/customXml" ds:itemID="{CF327A99-DA89-474D-AE62-FCCFB9E8C026}">
   <ds:schemaRefs>
     <ds:schemaRef ds:uri="http://schemas.openxmlformats.org/officeDocument/2006/bibliography"/>
   </ds:schemaRefs>

</xml_diff>